<commit_message>
Changed template to ensure line numbers are rendered in word doc
</commit_message>
<xml_diff>
--- a/bib/template.docx
+++ b/bib/template.docx
@@ -1,113 +1,23 @@
 
 <file path=word/document.xml><?xml version="1.0" encoding="utf-8"?>
-<w:document xmlns:w="http://schemas.openxmlformats.org/wordprocessingml/2006/main" xmlns:m="http://schemas.openxmlformats.org/officeDocument/2006/math" xmlns:r="http://schemas.openxmlformats.org/officeDocument/2006/relationships" xmlns:o="urn:schemas-microsoft-com:office:office" xmlns:v="urn:schemas-microsoft-com:vml" xmlns:w10="urn:schemas-microsoft-com:office:word" xmlns:a="http://schemas.openxmlformats.org/drawingml/2006/main" xmlns:pic="http://schemas.openxmlformats.org/drawingml/2006/picture" xmlns:wp="http://schemas.openxmlformats.org/drawingml/2006/wordprocessingDrawing">
+<w:document xmlns:wpc="http://schemas.microsoft.com/office/word/2010/wordprocessingCanvas" xmlns:cx="http://schemas.microsoft.com/office/drawing/2014/chartex" xmlns:cx1="http://schemas.microsoft.com/office/drawing/2015/9/8/chartex" xmlns:cx2="http://schemas.microsoft.com/office/drawing/2015/10/21/chartex" xmlns:cx3="http://schemas.microsoft.com/office/drawing/2016/5/9/chartex" xmlns:cx4="http://schemas.microsoft.com/office/drawing/2016/5/10/chartex" xmlns:cx5="http://schemas.microsoft.com/office/drawing/2016/5/11/chartex" xmlns:cx6="http://schemas.microsoft.com/office/drawing/2016/5/12/chartex" xmlns:cx7="http://schemas.microsoft.com/office/drawing/2016/5/13/chartex" xmlns:cx8="http://schemas.microsoft.com/office/drawing/2016/5/14/chartex" xmlns:mc="http://schemas.openxmlformats.org/markup-compatibility/2006" xmlns:aink="http://schemas.microsoft.com/office/drawing/2016/ink" xmlns:am3d="http://schemas.microsoft.com/office/drawing/2017/model3d" xmlns:o="urn:schemas-microsoft-com:office:office" xmlns:oel="http://schemas.microsoft.com/office/2019/extlst" xmlns:r="http://schemas.openxmlformats.org/officeDocument/2006/relationships" xmlns:m="http://schemas.openxmlformats.org/officeDocument/2006/math" xmlns:v="urn:schemas-microsoft-com:vml" xmlns:wp14="http://schemas.microsoft.com/office/word/2010/wordprocessingDrawing" xmlns:wp="http://schemas.openxmlformats.org/drawingml/2006/wordprocessingDrawing" xmlns:w10="urn:schemas-microsoft-com:office:word" xmlns:w="http://schemas.openxmlformats.org/wordprocessingml/2006/main" xmlns:w14="http://schemas.microsoft.com/office/word/2010/wordml" xmlns:w15="http://schemas.microsoft.com/office/word/2012/wordml" xmlns:w16cex="http://schemas.microsoft.com/office/word/2018/wordml/cex" xmlns:w16cid="http://schemas.microsoft.com/office/word/2016/wordml/cid" xmlns:w16="http://schemas.microsoft.com/office/word/2018/wordml" xmlns:w16sdtdh="http://schemas.microsoft.com/office/word/2020/wordml/sdtdatahash" xmlns:w16se="http://schemas.microsoft.com/office/word/2015/wordml/symex" xmlns:wpg="http://schemas.microsoft.com/office/word/2010/wordprocessingGroup" xmlns:wpi="http://schemas.microsoft.com/office/word/2010/wordprocessingInk" xmlns:wne="http://schemas.microsoft.com/office/word/2006/wordml" xmlns:wps="http://schemas.microsoft.com/office/word/2010/wordprocessingShape" mc:Ignorable="w14 w15 w16se w16cid w16 w16cex w16sdtdh wp14">
   <w:body>
     <w:p>
       <w:pPr>
         <w:pStyle w:val="Title"/>
       </w:pPr>
       <w:r>
-        <w:t xml:space="preserve">Empowering</w:t>
-      </w:r>
-      <w:r>
-        <w:t xml:space="preserve"> </w:t>
-      </w:r>
-      <w:r>
-        <w:t xml:space="preserve">the</w:t>
-      </w:r>
-      <w:r>
-        <w:t xml:space="preserve"> </w:t>
-      </w:r>
-      <w:r>
-        <w:t xml:space="preserve">use</w:t>
-      </w:r>
-      <w:r>
-        <w:t xml:space="preserve"> </w:t>
-      </w:r>
-      <w:r>
-        <w:t xml:space="preserve">of</w:t>
-      </w:r>
-      <w:r>
-        <w:t xml:space="preserve"> </w:t>
-      </w:r>
-      <w:r>
-        <w:t xml:space="preserve">preprints</w:t>
-      </w:r>
-      <w:r>
-        <w:t xml:space="preserve"> </w:t>
-      </w:r>
-      <w:r>
-        <w:t xml:space="preserve">in</w:t>
-      </w:r>
-      <w:r>
-        <w:t xml:space="preserve"> </w:t>
-      </w:r>
-      <w:r>
-        <w:t xml:space="preserve">ecology</w:t>
-      </w:r>
-      <w:r>
-        <w:t xml:space="preserve"> </w:t>
-      </w:r>
-      <w:r>
-        <w:t xml:space="preserve">and</w:t>
-      </w:r>
-      <w:r>
-        <w:t xml:space="preserve"> </w:t>
-      </w:r>
-      <w:r>
-        <w:t xml:space="preserve">evolution:</w:t>
-      </w:r>
-      <w:r>
-        <w:t xml:space="preserve"> </w:t>
-      </w:r>
-      <w:r>
-        <w:t xml:space="preserve">an</w:t>
-      </w:r>
-      <w:r>
-        <w:t xml:space="preserve"> </w:t>
-      </w:r>
-      <w:r>
-        <w:t xml:space="preserve">exploration</w:t>
-      </w:r>
-      <w:r>
-        <w:t xml:space="preserve"> </w:t>
-      </w:r>
-      <w:r>
-        <w:t xml:space="preserve">of</w:t>
-      </w:r>
-      <w:r>
-        <w:t xml:space="preserve"> </w:t>
-      </w:r>
-      <w:r>
-        <w:t xml:space="preserve">the</w:t>
-      </w:r>
-      <w:r>
-        <w:t xml:space="preserve"> </w:t>
-      </w:r>
-      <w:r>
-        <w:t xml:space="preserve">first</w:t>
-      </w:r>
-      <w:r>
-        <w:t xml:space="preserve"> </w:t>
-      </w:r>
-      <w:r>
-        <w:t xml:space="preserve">1000</w:t>
-      </w:r>
-      <w:r>
-        <w:t xml:space="preserve"> </w:t>
+        <w:t xml:space="preserve">Empowering the use of preprints in ecology and evolution: an exploration of the first 1000 </w:t>
       </w:r>
       <w:r>
         <w:rPr>
+          <w:i/>
           <w:iCs/>
-          <w:i/>
         </w:rPr>
-        <w:t xml:space="preserve">EcoEvoRxiv</w:t>
-      </w:r>
-      <w:r>
-        <w:t xml:space="preserve"> </w:t>
-      </w:r>
-      <w:r>
-        <w:t xml:space="preserve">preprints</w:t>
+        <w:t>EcoEvoRxiv</w:t>
+      </w:r>
+      <w:r>
+        <w:t xml:space="preserve"> preprints</w:t>
       </w:r>
     </w:p>
     <w:p>
@@ -115,55 +25,52 @@
         <w:pStyle w:val="FirstParagraph"/>
       </w:pPr>
       <w:r>
-        <w:t xml:space="preserve">Authors: Daniel W.A. Noble, Malgorzata Lagisz, Hackathon Participants, Shinichi Nakagawa</w:t>
-      </w:r>
-    </w:p>
-    <w:bookmarkStart w:id="24" w:name="introduction"/>
-    <w:p>
-      <w:pPr>
-        <w:pStyle w:val="Heading1"/>
-      </w:pPr>
-      <w:r>
-        <w:t xml:space="preserve">Introduction</w:t>
+        <w:t>Authors: Daniel W.A. Noble, Malgorzata Lagisz, Hackathon Participants, Shinichi Nakagawa</w:t>
       </w:r>
     </w:p>
     <w:p>
       <w:pPr>
+        <w:pStyle w:val="Heading1"/>
+      </w:pPr>
+      <w:bookmarkStart w:id="0" w:name="introduction"/>
+      <w:r>
+        <w:t>Introduction</w:t>
+      </w:r>
+    </w:p>
+    <w:p>
+      <w:pPr>
         <w:pStyle w:val="FirstParagraph"/>
       </w:pPr>
       <w:r>
-        <w:t xml:space="preserve">Publishing preprints – papers communicating non-peer-reviewed research findings – is now an entrenched practice across a multitude of scientific disciplines</w:t>
+        <w:t>Publishing preprints – papers communicating non-peer-reviewed research findings – is now an entrenched practice across a multitude of scientific disciplines</w:t>
       </w:r>
       <w:r>
         <w:rPr>
           <w:vertAlign w:val="superscript"/>
         </w:rPr>
-        <w:t xml:space="preserve">1</w:t>
-      </w:r>
-      <w:r>
-        <w:t xml:space="preserve">. While preprint use in biology has had a slower uptake</w:t>
+        <w:t>1</w:t>
+      </w:r>
+      <w:r>
+        <w:t>. While preprint use in biology has had a slower uptake</w:t>
       </w:r>
       <w:r>
         <w:rPr>
           <w:vertAlign w:val="superscript"/>
         </w:rPr>
-        <w:t xml:space="preserve">2</w:t>
-      </w:r>
-      <w:r>
-        <w:t xml:space="preserve">, in ecology and evolution, new discipline specific preprint servers, such as</w:t>
-      </w:r>
-      <w:r>
-        <w:t xml:space="preserve"> </w:t>
+        <w:t>2</w:t>
+      </w:r>
+      <w:r>
+        <w:t xml:space="preserve">, in ecology and evolution, new discipline specific preprint servers, such as </w:t>
       </w:r>
       <w:r>
         <w:rPr>
+          <w:i/>
           <w:iCs/>
-          <w:i/>
         </w:rPr>
-        <w:t xml:space="preserve">EcoEvoRxiv</w:t>
-      </w:r>
-      <w:r>
-        <w:t xml:space="preserve">, provide a means by which ecologists and evolutionary biologists can disseminate research findings. Such practices promote open science (e.g., ensuring papers are open access) and facilitate the rapid sharing of new discoveries that can have significant impacts on fundamental and applied knowledge globally (e.g., conservation outcomes).</w:t>
+        <w:t>EcoEvoRxiv</w:t>
+      </w:r>
+      <w:r>
+        <w:t>, provide a means by which ecologists and evolutionary biologists can disseminate research findings. Such practices promote open science (e.g., ensuring papers are open access) and facilitate the rapid sharing of new discoveries that can have significant impacts on fundamental and applied knowledge globally (e.g., conservation outcomes).</w:t>
       </w:r>
     </w:p>
     <w:p>
@@ -171,32 +78,26 @@
         <w:pStyle w:val="BodyText"/>
       </w:pPr>
       <w:r>
-        <w:t xml:space="preserve">Preprints attempt to break down barriers to scientific publishing by: 1) increasing the speed, visibility and output of research findings; 2) encouraging constructive and critical feedback from a research community; 3) helping establish precedence of research findings; and 4) removing financial barriers to publication</w:t>
+        <w:t>Preprints attempt to break down barriers to scientific publishing by: 1) increasing the speed, visibility and output of research findings; 2) encouraging constructive and critical feedback from a research community; 3) helping establish precedence of research findings; and 4) removing financial barriers to publication</w:t>
       </w:r>
       <w:r>
         <w:rPr>
           <w:vertAlign w:val="superscript"/>
         </w:rPr>
-        <w:t xml:space="preserve">e.g., 3</w:t>
-      </w:r>
-      <w:r>
-        <w:t xml:space="preserve">. Importantly,</w:t>
-      </w:r>
-      <w:r>
-        <w:t xml:space="preserve"> </w:t>
+        <w:t>e.g., 3</w:t>
+      </w:r>
+      <w:r>
+        <w:t xml:space="preserve">. Importantly, </w:t>
       </w:r>
       <w:r>
         <w:rPr>
+          <w:i/>
           <w:iCs/>
-          <w:i/>
         </w:rPr>
-        <w:t xml:space="preserve">EcoEvoRxiv</w:t>
-      </w:r>
-      <w:r>
-        <w:t xml:space="preserve"> </w:t>
-      </w:r>
-      <w:r>
-        <w:t xml:space="preserve">is a community driven preprint server that has paved the way for new initiatives, including accepting multilingual preprints, recognising and accepting registered reports and non-traditional research reports, and promoting peer review and community discussion to improve the quality of preprints and speed up their peer-reviewed publication (e.g., Peer Community In – PCI).</w:t>
+        <w:t>EcoEvoRxiv</w:t>
+      </w:r>
+      <w:r>
+        <w:t xml:space="preserve"> is a community driven preprint server that has paved the way for new initiatives, including accepting multilingual preprints, recognising and accepting registered reports and non-traditional research reports, and promoting peer review and community discussion to improve the quality of preprints and speed up their peer-reviewed publication (e.g., Peer Community In – PCI).</w:t>
       </w:r>
     </w:p>
     <w:p>
@@ -204,53 +105,44 @@
         <w:pStyle w:val="BodyText"/>
       </w:pPr>
       <w:r>
-        <w:t xml:space="preserve">Preprint servers, such as</w:t>
-      </w:r>
-      <w:r>
-        <w:t xml:space="preserve"> </w:t>
+        <w:t xml:space="preserve">Preprint servers, such as </w:t>
       </w:r>
       <w:r>
         <w:rPr>
+          <w:i/>
           <w:iCs/>
-          <w:i/>
         </w:rPr>
-        <w:t xml:space="preserve">EcoEvoRxiv</w:t>
-      </w:r>
-      <w:r>
-        <w:t xml:space="preserve">, can empower researchers to make their findings more accessible, open and transparent but only if they are used well. Significant barriers to preprint use still exist globally – from lack of clarity around preprint policies at journals</w:t>
+        <w:t>EcoEvoRxiv</w:t>
+      </w:r>
+      <w:r>
+        <w:t>, can empower researchers to make their findings more accessible, open and transparent but only if they are used well. Significant barriers to preprint use still exist globally – from lack of clarity around preprint policies at journals</w:t>
       </w:r>
       <w:r>
         <w:rPr>
           <w:vertAlign w:val="superscript"/>
         </w:rPr>
-        <w:t xml:space="preserve">4</w:t>
-      </w:r>
-      <w:r>
-        <w:t xml:space="preserve"> </w:t>
-      </w:r>
-      <w:r>
-        <w:t xml:space="preserve">to a stigma that preprints are viewed by a research community to be of poor quality</w:t>
+        <w:t>4</w:t>
+      </w:r>
+      <w:r>
+        <w:t xml:space="preserve"> to a stigma that preprints are viewed by a research community to be of poor quality</w:t>
       </w:r>
       <w:r>
         <w:rPr>
           <w:vertAlign w:val="superscript"/>
         </w:rPr>
-        <w:t xml:space="preserve">5</w:t>
-      </w:r>
-      <w:r>
-        <w:t xml:space="preserve"> </w:t>
-      </w:r>
-      <w:r>
-        <w:t xml:space="preserve">(but see</w:t>
+        <w:t>5</w:t>
+      </w:r>
+      <w:r>
+        <w:t xml:space="preserve"> (but see</w:t>
       </w:r>
       <w:r>
         <w:rPr>
           <w:vertAlign w:val="superscript"/>
         </w:rPr>
-        <w:t xml:space="preserve">6</w:t>
-      </w:r>
-      <w:r>
-        <w:t xml:space="preserve">). Nonetheless, we lack a systematic understanding of the factors that influence preprint use in ecology and evolution which can help inform future initiatives and allow us to begin to break down barriers to their use in our field.</w:t>
+        <w:t>6</w:t>
+      </w:r>
+      <w:r>
+        <w:t>). Nonetheless, we lack a systematic understanding of the factors that influence preprint use in ecology and evolution which can help inform future initiatives and allow us to begin to break down barriers to their use in our field.</w:t>
       </w:r>
     </w:p>
     <w:p>
@@ -258,23 +150,17 @@
         <w:pStyle w:val="BodyText"/>
       </w:pPr>
       <w:r>
-        <w:t xml:space="preserve">Here, we explore the first preprints uploaded to</w:t>
-      </w:r>
-      <w:r>
-        <w:t xml:space="preserve"> </w:t>
+        <w:t xml:space="preserve">Here, we explore the first preprints uploaded to </w:t>
       </w:r>
       <w:r>
         <w:rPr>
+          <w:i/>
           <w:iCs/>
-          <w:i/>
         </w:rPr>
-        <w:t xml:space="preserve">EcoEvoRxiv</w:t>
-      </w:r>
-      <w:r>
-        <w:t xml:space="preserve"> </w:t>
-      </w:r>
-      <w:r>
-        <w:t xml:space="preserve">to understand preprint practices and use in our field, focusing our attention on understanding: 1) how long it takes for a preprint to become published, and how many preprints remain unpublished; 2) what countries make use of preprints; 3) how career stage and gender impact preprint use; 4) whether data and code are more likely to be shared in preprints; and 5) the extent to which authors make use of preprint servers for registered reports and community driven peer review.</w:t>
+        <w:t>EcoEvoRxiv</w:t>
+      </w:r>
+      <w:r>
+        <w:t xml:space="preserve"> to understand preprint practices and use in our field, focusing our attention on understanding: 1) how long it takes for a preprint to become published, and how many preprints remain unpublished; 2) what countries make use of preprints; 3) how career stage and gender impact preprint use; 4) whether data and code are more likely to be shared in preprints; and 5) the extent to which authors make use of preprint servers for registered reports and community driven peer review.</w:t>
       </w:r>
     </w:p>
     <w:p>
@@ -282,60 +168,61 @@
         <w:pStyle w:val="BodyText"/>
       </w:pPr>
       <w:r>
-        <w:t xml:space="preserve">We downloaded metadata on the 1216 preprints currently available on</w:t>
-      </w:r>
-      <w:r>
-        <w:t xml:space="preserve"> </w:t>
+        <w:t xml:space="preserve">We downloaded metadata on the 1216 preprints currently available on </w:t>
       </w:r>
       <w:r>
         <w:rPr>
+          <w:i/>
           <w:iCs/>
-          <w:i/>
         </w:rPr>
-        <w:t xml:space="preserve">EcoEvoRxiv</w:t>
-      </w:r>
-      <w:r>
-        <w:t xml:space="preserve"> </w:t>
-      </w:r>
-      <w:r>
-        <w:t xml:space="preserve">(as of the 2023-09-30), after removing 5 duplicate titles suggesting a few authors created multiple submissons for the same preprint rather than simply updated an existing submission.</w:t>
+        <w:t>EcoEvoRxiv</w:t>
+      </w:r>
+      <w:r>
+        <w:t xml:space="preserve"> (as of the 2023-09-30), after removing 5 duplicate titles suggesting a few authors created multiple submissons for the same preprint rather than simply updated an existing submission.</w:t>
       </w:r>
     </w:p>
     <w:tbl>
       <w:tblPr>
         <w:tblStyle w:val="Table"/>
-        <w:tblW w:type="pct" w:w="5000"/>
-        <w:tblLook w:firstRow="0" w:lastRow="0" w:firstColumn="0" w:lastColumn="0" w:noHBand="0" w:noVBand="0" w:val="0000"/>
+        <w:tblW w:w="5000" w:type="pct"/>
+        <w:tblLook w:val="0000" w:firstRow="0" w:lastRow="0" w:firstColumn="0" w:lastColumn="0" w:noHBand="0" w:noVBand="0"/>
       </w:tblPr>
       <w:tblGrid>
-        <w:gridCol w:w="7920"/>
+        <w:gridCol w:w="10538"/>
       </w:tblGrid>
       <w:tr>
         <w:tc>
-          <w:tcPr/>
-          <w:bookmarkStart w:id="23" w:name="fig-figdates"/>
+          <w:tcPr>
+            <w:tcW w:w="0" w:type="auto"/>
+          </w:tcPr>
           <w:p>
             <w:pPr>
               <w:pStyle w:val="Figure"/>
               <w:jc w:val="center"/>
             </w:pPr>
+            <w:bookmarkStart w:id="1" w:name="fig-figdates"/>
             <w:r>
+              <w:rPr>
+                <w:noProof/>
+              </w:rPr>
+              <w:lastRenderedPageBreak/>
               <w:drawing>
-                <wp:inline>
+                <wp:inline distT="0" distB="0" distL="0" distR="0" wp14:anchorId="72EE61B6" wp14:editId="3E277310">
                   <wp:extent cx="6096000" cy="4876800"/>
-                  <wp:effectExtent b="0" l="0" r="0" t="0"/>
-                  <wp:docPr descr="" title="" id="21" name="Picture"/>
-                  <a:graphic>
+                  <wp:effectExtent l="0" t="0" r="0" b="0"/>
+                  <wp:docPr id="21" name="Picture"/>
+                  <wp:cNvGraphicFramePr/>
+                  <a:graphic xmlns:a="http://schemas.openxmlformats.org/drawingml/2006/main">
                     <a:graphicData uri="http://schemas.openxmlformats.org/drawingml/2006/picture">
-                      <pic:pic>
+                      <pic:pic xmlns:pic="http://schemas.openxmlformats.org/drawingml/2006/picture">
                         <pic:nvPicPr>
-                          <pic:cNvPr descr="ms_files/figure-docx/fig-figdates-1.png" id="22" name="Picture"/>
+                          <pic:cNvPr id="22" name="Picture" descr="ms_files/figure-docx/fig-figdates-1.png"/>
                           <pic:cNvPicPr>
-                            <a:picLocks noChangeArrowheads="1" noChangeAspect="1"/>
+                            <a:picLocks noChangeAspect="1" noChangeArrowheads="1"/>
                           </pic:cNvPicPr>
                         </pic:nvPicPr>
                         <pic:blipFill>
-                          <a:blip r:embed="rId20"/>
+                          <a:blip r:embed="rId7"/>
                           <a:stretch>
                             <a:fillRect/>
                           </a:stretch>
@@ -364,354 +251,312 @@
           </w:p>
           <w:p>
             <w:pPr>
-              <w:jc w:val="center"/>
-            </w:pPr>
-            <w:pPr>
-              <w:jc w:val="start"/>
+              <w:pStyle w:val="ImageCaption"/>
               <w:spacing w:before="200"/>
-              <w:pStyle w:val="ImageCaption"/>
             </w:pPr>
             <w:r>
-              <w:t xml:space="preserve">Figure 1- Number of preprints publihsed on</w:t>
-            </w:r>
-            <w:r>
-              <w:t xml:space="preserve"> </w:t>
+              <w:t xml:space="preserve">Figure 1- Number of preprints publihsed on </w:t>
             </w:r>
             <w:r>
               <w:rPr>
+                <w:i/>
                 <w:iCs/>
-                <w:i/>
               </w:rPr>
-              <w:t xml:space="preserve">EcoEvoRxiv</w:t>
+              <w:t>EcoEvoRxiv</w:t>
             </w:r>
             <w:r>
-              <w:t xml:space="preserve"> </w:t>
-            </w:r>
-            <w:r>
-              <w:t xml:space="preserve">across the years.</w:t>
+              <w:t xml:space="preserve"> across the years.</w:t>
             </w:r>
           </w:p>
-          <w:bookmarkEnd w:id="23"/>
         </w:tc>
+        <w:bookmarkEnd w:id="1"/>
       </w:tr>
     </w:tbl>
-    <w:bookmarkEnd w:id="24"/>
-    <w:bookmarkStart w:id="32" w:name="references"/>
     <w:p>
       <w:pPr>
         <w:pStyle w:val="Heading1"/>
       </w:pPr>
-      <w:r>
-        <w:t xml:space="preserve">References</w:t>
+      <w:bookmarkStart w:id="2" w:name="references"/>
+      <w:bookmarkEnd w:id="0"/>
+      <w:r>
+        <w:t>References</w:t>
       </w:r>
     </w:p>
-    <w:bookmarkStart w:id="31" w:name="refs"/>
-    <w:bookmarkStart w:id="25" w:name="ref-Ginsparg2011"/>
     <w:p>
       <w:pPr>
         <w:pStyle w:val="Bibliography"/>
       </w:pPr>
-      <w:r>
-        <w:t xml:space="preserve">1.</w:t>
+      <w:bookmarkStart w:id="3" w:name="ref-Ginsparg2011"/>
+      <w:bookmarkStart w:id="4" w:name="refs"/>
+      <w:r>
+        <w:t xml:space="preserve">1. </w:t>
+      </w:r>
+      <w:r>
+        <w:tab/>
+        <w:t xml:space="preserve">Ginsparg, P. ArXiv at 20. </w:t>
+      </w:r>
+      <w:r>
+        <w:rPr>
+          <w:i/>
+          <w:iCs/>
+        </w:rPr>
+        <w:t>Nature</w:t>
       </w:r>
       <w:r>
         <w:t xml:space="preserve"> </w:t>
       </w:r>
       <w:r>
-        <w:t xml:space="preserve">	</w:t>
-      </w:r>
-      <w:r>
-        <w:t xml:space="preserve">Ginsparg, P. ArXiv at 20.</w:t>
+        <w:rPr>
+          <w:b/>
+          <w:bCs/>
+        </w:rPr>
+        <w:t>476</w:t>
+      </w:r>
+      <w:r>
+        <w:t>, 145–147 (2011).</w:t>
+      </w:r>
+    </w:p>
+    <w:p>
+      <w:pPr>
+        <w:pStyle w:val="Bibliography"/>
+      </w:pPr>
+      <w:bookmarkStart w:id="5" w:name="ref-Berg2016"/>
+      <w:bookmarkEnd w:id="3"/>
+      <w:r>
+        <w:t xml:space="preserve">2. </w:t>
+      </w:r>
+      <w:r>
+        <w:tab/>
+        <w:t xml:space="preserve">Berg, J. M. </w:t>
+      </w:r>
+      <w:r>
+        <w:rPr>
+          <w:i/>
+          <w:iCs/>
+        </w:rPr>
+        <w:t>et al.</w:t>
+      </w:r>
+      <w:r>
+        <w:t xml:space="preserve"> Preprints for the life sciences. </w:t>
+      </w:r>
+      <w:r>
+        <w:rPr>
+          <w:i/>
+          <w:iCs/>
+        </w:rPr>
+        <w:t>Science</w:t>
       </w:r>
       <w:r>
         <w:t xml:space="preserve"> </w:t>
       </w:r>
       <w:r>
         <w:rPr>
+          <w:b/>
+          <w:bCs/>
+        </w:rPr>
+        <w:t>352</w:t>
+      </w:r>
+      <w:r>
+        <w:t>, 899–901 (2016).</w:t>
+      </w:r>
+    </w:p>
+    <w:p>
+      <w:pPr>
+        <w:pStyle w:val="Bibliography"/>
+      </w:pPr>
+      <w:bookmarkStart w:id="6" w:name="ref-Proulx2013"/>
+      <w:bookmarkEnd w:id="5"/>
+      <w:r>
+        <w:t xml:space="preserve">3. </w:t>
+      </w:r>
+      <w:r>
+        <w:tab/>
+        <w:t xml:space="preserve">Desjardins-Proulx, P., White, E. P., Adamson, J. J., Ram, K. &amp; Gravel, T. P. D. The case for open preprints in biology. </w:t>
+      </w:r>
+      <w:r>
+        <w:rPr>
+          <w:i/>
           <w:iCs/>
+        </w:rPr>
+        <w:t>PLoS Biology</w:t>
+      </w:r>
+      <w:r>
+        <w:t xml:space="preserve"> </w:t>
+      </w:r>
+      <w:r>
+        <w:rPr>
+          <w:b/>
+          <w:bCs/>
+        </w:rPr>
+        <w:t>11</w:t>
+      </w:r>
+      <w:r>
+        <w:t>, e1001563 (2013).</w:t>
+      </w:r>
+    </w:p>
+    <w:p>
+      <w:pPr>
+        <w:pStyle w:val="Bibliography"/>
+      </w:pPr>
+      <w:bookmarkStart w:id="7" w:name="ref-Klebel2020"/>
+      <w:bookmarkEnd w:id="6"/>
+      <w:r>
+        <w:t xml:space="preserve">4. </w:t>
+      </w:r>
+      <w:r>
+        <w:tab/>
+        <w:t xml:space="preserve">Klebel, T. </w:t>
+      </w:r>
+      <w:r>
+        <w:rPr>
           <w:i/>
+          <w:iCs/>
         </w:rPr>
-        <w:t xml:space="preserve">Nature</w:t>
+        <w:t>et al.</w:t>
+      </w:r>
+      <w:r>
+        <w:t xml:space="preserve"> Peer review and preprint policies are unclear at most major journals. </w:t>
+      </w:r>
+      <w:r>
+        <w:rPr>
+          <w:i/>
+          <w:iCs/>
+        </w:rPr>
+        <w:t>PLoS ONE</w:t>
       </w:r>
       <w:r>
         <w:t xml:space="preserve"> </w:t>
       </w:r>
       <w:r>
         <w:rPr>
+          <w:b/>
           <w:bCs/>
+        </w:rPr>
+        <w:t>15</w:t>
+      </w:r>
+      <w:r>
+        <w:t>, e0239518 (202AD).</w:t>
+      </w:r>
+    </w:p>
+    <w:p>
+      <w:pPr>
+        <w:pStyle w:val="Bibliography"/>
+      </w:pPr>
+      <w:bookmarkStart w:id="8" w:name="ref-Chiarelli2019"/>
+      <w:bookmarkEnd w:id="7"/>
+      <w:r>
+        <w:t xml:space="preserve">5. </w:t>
+      </w:r>
+      <w:r>
+        <w:tab/>
+        <w:t xml:space="preserve">Chiarelli, A., Johnson, R., Pinfield, S. &amp; Richens, E. Preprints and scholarly communication: An exploratory qualitative study of adoption, practices, drivers and barriers. </w:t>
+      </w:r>
+      <w:r>
+        <w:rPr>
+          <w:i/>
+          <w:iCs/>
+        </w:rPr>
+        <w:t>F1000 Research</w:t>
+      </w:r>
+      <w:r>
+        <w:t xml:space="preserve"> </w:t>
+      </w:r>
+      <w:r>
+        <w:rPr>
           <w:b/>
+          <w:bCs/>
         </w:rPr>
-        <w:t xml:space="preserve">476</w:t>
-      </w:r>
-      <w:r>
-        <w:t xml:space="preserve">, 145–147 (2011).</w:t>
+        <w:t>8</w:t>
+      </w:r>
+      <w:r>
+        <w:t>, 971, https://doi.org/10.12688/f1000research.19619.2 (2019).</w:t>
       </w:r>
     </w:p>
-    <w:bookmarkEnd w:id="25"/>
-    <w:bookmarkStart w:id="26" w:name="ref-Berg2016"/>
     <w:p>
       <w:pPr>
         <w:pStyle w:val="Bibliography"/>
       </w:pPr>
-      <w:r>
-        <w:t xml:space="preserve">2.</w:t>
+      <w:bookmarkStart w:id="9" w:name="ref-Faser2022"/>
+      <w:bookmarkEnd w:id="8"/>
+      <w:r>
+        <w:t xml:space="preserve">6. </w:t>
+      </w:r>
+      <w:r>
+        <w:tab/>
+        <w:t xml:space="preserve">Fraser, N., Mayr, P. &amp; Peters, I. Motivations, concerns and selection biases when posting preprints: A survey of bioRxiv authors. </w:t>
+      </w:r>
+      <w:r>
+        <w:rPr>
+          <w:i/>
+          <w:iCs/>
+        </w:rPr>
+        <w:t>PLoS ONE</w:t>
       </w:r>
       <w:r>
         <w:t xml:space="preserve"> </w:t>
       </w:r>
       <w:r>
-        <w:t xml:space="preserve">	</w:t>
-      </w:r>
-      <w:r>
-        <w:t xml:space="preserve">Berg, J. M.</w:t>
-      </w:r>
-      <w:r>
-        <w:t xml:space="preserve"> </w:t>
-      </w:r>
-      <w:r>
         <w:rPr>
-          <w:iCs/>
-          <w:i/>
+          <w:b/>
+          <w:bCs/>
         </w:rPr>
-        <w:t xml:space="preserve">et al.</w:t>
-      </w:r>
-      <w:r>
-        <w:t xml:space="preserve"> Preprints for the life sciences.</w:t>
-      </w:r>
-      <w:r>
-        <w:t xml:space="preserve"> </w:t>
-      </w:r>
-      <w:r>
-        <w:rPr>
-          <w:iCs/>
-          <w:i/>
-        </w:rPr>
-        <w:t xml:space="preserve">Science</w:t>
-      </w:r>
-      <w:r>
-        <w:t xml:space="preserve"> </w:t>
-      </w:r>
-      <w:r>
-        <w:rPr>
-          <w:bCs/>
-          <w:b/>
-        </w:rPr>
-        <w:t xml:space="preserve">352</w:t>
-      </w:r>
-      <w:r>
-        <w:t xml:space="preserve">, 899–901 (2016).</w:t>
-      </w:r>
+        <w:t>17</w:t>
+      </w:r>
+      <w:r>
+        <w:t>, e0274441 (2022).</w:t>
+      </w:r>
+      <w:bookmarkEnd w:id="2"/>
+      <w:bookmarkEnd w:id="4"/>
+      <w:bookmarkEnd w:id="9"/>
     </w:p>
-    <w:bookmarkEnd w:id="26"/>
-    <w:bookmarkStart w:id="27" w:name="ref-Proulx2013"/>
-    <w:p>
-      <w:pPr>
-        <w:pStyle w:val="Bibliography"/>
-      </w:pPr>
-      <w:r>
-        <w:t xml:space="preserve">3.</w:t>
-      </w:r>
-      <w:r>
-        <w:t xml:space="preserve"> </w:t>
-      </w:r>
-      <w:r>
-        <w:t xml:space="preserve">	</w:t>
-      </w:r>
-      <w:r>
-        <w:t xml:space="preserve">Desjardins-Proulx, P., White, E. P., Adamson, J. J., Ram, K. &amp; Gravel, T. P. D. The case for open preprints in biology.</w:t>
-      </w:r>
-      <w:r>
-        <w:t xml:space="preserve"> </w:t>
-      </w:r>
-      <w:r>
-        <w:rPr>
-          <w:iCs/>
-          <w:i/>
-        </w:rPr>
-        <w:t xml:space="preserve">PLoS Biology</w:t>
-      </w:r>
-      <w:r>
-        <w:t xml:space="preserve"> </w:t>
-      </w:r>
-      <w:r>
-        <w:rPr>
-          <w:bCs/>
-          <w:b/>
-        </w:rPr>
-        <w:t xml:space="preserve">11</w:t>
-      </w:r>
-      <w:r>
-        <w:t xml:space="preserve">, e1001563 (2013).</w:t>
-      </w:r>
-    </w:p>
-    <w:bookmarkEnd w:id="27"/>
-    <w:bookmarkStart w:id="28" w:name="ref-Klebel2020"/>
-    <w:p>
-      <w:pPr>
-        <w:pStyle w:val="Bibliography"/>
-      </w:pPr>
-      <w:r>
-        <w:t xml:space="preserve">4.</w:t>
-      </w:r>
-      <w:r>
-        <w:t xml:space="preserve"> </w:t>
-      </w:r>
-      <w:r>
-        <w:t xml:space="preserve">	</w:t>
-      </w:r>
-      <w:r>
-        <w:t xml:space="preserve">Klebel, T.</w:t>
-      </w:r>
-      <w:r>
-        <w:t xml:space="preserve"> </w:t>
-      </w:r>
-      <w:r>
-        <w:rPr>
-          <w:iCs/>
-          <w:i/>
-        </w:rPr>
-        <w:t xml:space="preserve">et al.</w:t>
-      </w:r>
-      <w:r>
-        <w:t xml:space="preserve"> Peer review and preprint policies are unclear at most major journals.</w:t>
-      </w:r>
-      <w:r>
-        <w:t xml:space="preserve"> </w:t>
-      </w:r>
-      <w:r>
-        <w:rPr>
-          <w:iCs/>
-          <w:i/>
-        </w:rPr>
-        <w:t xml:space="preserve">PLoS ONE</w:t>
-      </w:r>
-      <w:r>
-        <w:t xml:space="preserve"> </w:t>
-      </w:r>
-      <w:r>
-        <w:rPr>
-          <w:bCs/>
-          <w:b/>
-        </w:rPr>
-        <w:t xml:space="preserve">15</w:t>
-      </w:r>
-      <w:r>
-        <w:t xml:space="preserve">, e0239518 (202AD).</w:t>
-      </w:r>
-    </w:p>
-    <w:bookmarkEnd w:id="28"/>
-    <w:bookmarkStart w:id="29" w:name="ref-Chiarelli2019"/>
-    <w:p>
-      <w:pPr>
-        <w:pStyle w:val="Bibliography"/>
-      </w:pPr>
-      <w:r>
-        <w:t xml:space="preserve">5.</w:t>
-      </w:r>
-      <w:r>
-        <w:t xml:space="preserve"> </w:t>
-      </w:r>
-      <w:r>
-        <w:t xml:space="preserve">	</w:t>
-      </w:r>
-      <w:r>
-        <w:t xml:space="preserve">Chiarelli, A., Johnson, R., Pinfield, S. &amp; Richens, E. Preprints and scholarly communication: An exploratory qualitative study of adoption, practices, drivers and barriers.</w:t>
-      </w:r>
-      <w:r>
-        <w:t xml:space="preserve"> </w:t>
-      </w:r>
-      <w:r>
-        <w:rPr>
-          <w:iCs/>
-          <w:i/>
-        </w:rPr>
-        <w:t xml:space="preserve">F1000 Research</w:t>
-      </w:r>
-      <w:r>
-        <w:t xml:space="preserve"> </w:t>
-      </w:r>
-      <w:r>
-        <w:rPr>
-          <w:bCs/>
-          <w:b/>
-        </w:rPr>
-        <w:t xml:space="preserve">8</w:t>
-      </w:r>
-      <w:r>
-        <w:t xml:space="preserve">, 971, https://doi.org/10.12688/f1000research.19619.2 (2019).</w:t>
-      </w:r>
-    </w:p>
-    <w:bookmarkEnd w:id="29"/>
-    <w:bookmarkStart w:id="30" w:name="ref-Faser2022"/>
-    <w:p>
-      <w:pPr>
-        <w:pStyle w:val="Bibliography"/>
-      </w:pPr>
-      <w:r>
-        <w:t xml:space="preserve">6.</w:t>
-      </w:r>
-      <w:r>
-        <w:t xml:space="preserve"> </w:t>
-      </w:r>
-      <w:r>
-        <w:t xml:space="preserve">	</w:t>
-      </w:r>
-      <w:r>
-        <w:t xml:space="preserve">Fraser, N., Mayr, P. &amp; Peters, I. Motivations, concerns and selection biases when posting preprints: A survey of bioRxiv authors.</w:t>
-      </w:r>
-      <w:r>
-        <w:t xml:space="preserve"> </w:t>
-      </w:r>
-      <w:r>
-        <w:rPr>
-          <w:iCs/>
-          <w:i/>
-        </w:rPr>
-        <w:t xml:space="preserve">PLoS ONE</w:t>
-      </w:r>
-      <w:r>
-        <w:t xml:space="preserve"> </w:t>
-      </w:r>
-      <w:r>
-        <w:rPr>
-          <w:bCs/>
-          <w:b/>
-        </w:rPr>
-        <w:t xml:space="preserve">17</w:t>
-      </w:r>
-      <w:r>
-        <w:t xml:space="preserve">, e0274441 (2022).</w:t>
-      </w:r>
-    </w:p>
-    <w:bookmarkEnd w:id="30"/>
-    <w:bookmarkEnd w:id="31"/>
-    <w:bookmarkEnd w:id="32"/>
     <w:sectPr>
-      <w:pgSz w:h="15840" w:w="12240"/>
-      <w:pgMar w:bottom="851" w:footer="720" w:gutter="0" w:header="720" w:left="851" w:right="851" w:top="851"/>
+      <w:pgSz w:w="12240" w:h="15840"/>
+      <w:pgMar w:top="851" w:right="851" w:bottom="851" w:left="851" w:header="720" w:footer="720" w:gutter="0"/>
+      <w:lnNumType w:countBy="1" w:restart="continuous"/>
       <w:cols w:space="720"/>
     </w:sectPr>
   </w:body>
 </w:document>
 </file>
 
-<file path=word/comments.xml><?xml version="1.0" encoding="utf-8"?>
-<w:comments xmlns:w="http://schemas.openxmlformats.org/wordprocessingml/2006/main" xmlns:m="http://schemas.openxmlformats.org/officeDocument/2006/math" xmlns:r="http://schemas.openxmlformats.org/officeDocument/2006/relationships" xmlns:o="urn:schemas-microsoft-com:office:office" xmlns:v="urn:schemas-microsoft-com:vml" xmlns:w10="urn:schemas-microsoft-com:office:word" xmlns:a="http://schemas.openxmlformats.org/drawingml/2006/main" xmlns:pic="http://schemas.openxmlformats.org/drawingml/2006/picture" xmlns:wp="http://schemas.openxmlformats.org/drawingml/2006/wordprocessingDrawing"/>
+<file path=word/endnotes.xml><?xml version="1.0" encoding="utf-8"?>
+<w:endnotes xmlns:wpc="http://schemas.microsoft.com/office/word/2010/wordprocessingCanvas" xmlns:cx="http://schemas.microsoft.com/office/drawing/2014/chartex" xmlns:cx1="http://schemas.microsoft.com/office/drawing/2015/9/8/chartex" xmlns:cx2="http://schemas.microsoft.com/office/drawing/2015/10/21/chartex" xmlns:cx3="http://schemas.microsoft.com/office/drawing/2016/5/9/chartex" xmlns:cx4="http://schemas.microsoft.com/office/drawing/2016/5/10/chartex" xmlns:cx5="http://schemas.microsoft.com/office/drawing/2016/5/11/chartex" xmlns:cx6="http://schemas.microsoft.com/office/drawing/2016/5/12/chartex" xmlns:cx7="http://schemas.microsoft.com/office/drawing/2016/5/13/chartex" xmlns:cx8="http://schemas.microsoft.com/office/drawing/2016/5/14/chartex" xmlns:mc="http://schemas.openxmlformats.org/markup-compatibility/2006" xmlns:aink="http://schemas.microsoft.com/office/drawing/2016/ink" xmlns:am3d="http://schemas.microsoft.com/office/drawing/2017/model3d" xmlns:o="urn:schemas-microsoft-com:office:office" xmlns:oel="http://schemas.microsoft.com/office/2019/extlst" xmlns:r="http://schemas.openxmlformats.org/officeDocument/2006/relationships" xmlns:m="http://schemas.openxmlformats.org/officeDocument/2006/math" xmlns:v="urn:schemas-microsoft-com:vml" xmlns:wp14="http://schemas.microsoft.com/office/word/2010/wordprocessingDrawing" xmlns:wp="http://schemas.openxmlformats.org/drawingml/2006/wordprocessingDrawing" xmlns:w10="urn:schemas-microsoft-com:office:word" xmlns:w="http://schemas.openxmlformats.org/wordprocessingml/2006/main" xmlns:w14="http://schemas.microsoft.com/office/word/2010/wordml" xmlns:w15="http://schemas.microsoft.com/office/word/2012/wordml" xmlns:w16cex="http://schemas.microsoft.com/office/word/2018/wordml/cex" xmlns:w16cid="http://schemas.microsoft.com/office/word/2016/wordml/cid" xmlns:w16="http://schemas.microsoft.com/office/word/2018/wordml" xmlns:w16sdtdh="http://schemas.microsoft.com/office/word/2020/wordml/sdtdatahash" xmlns:w16se="http://schemas.microsoft.com/office/word/2015/wordml/symex" xmlns:wpg="http://schemas.microsoft.com/office/word/2010/wordprocessingGroup" xmlns:wpi="http://schemas.microsoft.com/office/word/2010/wordprocessingInk" xmlns:wne="http://schemas.microsoft.com/office/word/2006/wordml" xmlns:wps="http://schemas.microsoft.com/office/word/2010/wordprocessingShape" mc:Ignorable="w14 w15 w16se w16cid w16 w16cex w16sdtdh wp14">
+  <w:endnote w:type="separator" w:id="-1">
+    <w:p>
+      <w:pPr>
+        <w:spacing w:after="0"/>
+      </w:pPr>
+      <w:r>
+        <w:separator/>
+      </w:r>
+    </w:p>
+  </w:endnote>
+  <w:endnote w:type="continuationSeparator" w:id="0">
+    <w:p>
+      <w:pPr>
+        <w:spacing w:after="0"/>
+      </w:pPr>
+      <w:r>
+        <w:continuationSeparator/>
+      </w:r>
+    </w:p>
+  </w:endnote>
+</w:endnotes>
 </file>
 
 <file path=word/footnotes.xml><?xml version="1.0" encoding="utf-8"?>
-<w:footnotes xmlns:w="http://schemas.openxmlformats.org/wordprocessingml/2006/main" xmlns:m="http://schemas.openxmlformats.org/officeDocument/2006/math" xmlns:r="http://schemas.openxmlformats.org/officeDocument/2006/relationships" xmlns:o="urn:schemas-microsoft-com:office:office" xmlns:v="urn:schemas-microsoft-com:vml" xmlns:w10="urn:schemas-microsoft-com:office:word" xmlns:a="http://schemas.openxmlformats.org/drawingml/2006/main" xmlns:pic="http://schemas.openxmlformats.org/drawingml/2006/picture" xmlns:wp="http://schemas.openxmlformats.org/drawingml/2006/wordprocessingDrawing">
+<w:footnotes xmlns:wpc="http://schemas.microsoft.com/office/word/2010/wordprocessingCanvas" xmlns:cx="http://schemas.microsoft.com/office/drawing/2014/chartex" xmlns:cx1="http://schemas.microsoft.com/office/drawing/2015/9/8/chartex" xmlns:cx2="http://schemas.microsoft.com/office/drawing/2015/10/21/chartex" xmlns:cx3="http://schemas.microsoft.com/office/drawing/2016/5/9/chartex" xmlns:cx4="http://schemas.microsoft.com/office/drawing/2016/5/10/chartex" xmlns:cx5="http://schemas.microsoft.com/office/drawing/2016/5/11/chartex" xmlns:cx6="http://schemas.microsoft.com/office/drawing/2016/5/12/chartex" xmlns:cx7="http://schemas.microsoft.com/office/drawing/2016/5/13/chartex" xmlns:cx8="http://schemas.microsoft.com/office/drawing/2016/5/14/chartex" xmlns:mc="http://schemas.openxmlformats.org/markup-compatibility/2006" xmlns:aink="http://schemas.microsoft.com/office/drawing/2016/ink" xmlns:am3d="http://schemas.microsoft.com/office/drawing/2017/model3d" xmlns:o="urn:schemas-microsoft-com:office:office" xmlns:oel="http://schemas.microsoft.com/office/2019/extlst" xmlns:r="http://schemas.openxmlformats.org/officeDocument/2006/relationships" xmlns:m="http://schemas.openxmlformats.org/officeDocument/2006/math" xmlns:v="urn:schemas-microsoft-com:vml" xmlns:wp14="http://schemas.microsoft.com/office/word/2010/wordprocessingDrawing" xmlns:wp="http://schemas.openxmlformats.org/drawingml/2006/wordprocessingDrawing" xmlns:w10="urn:schemas-microsoft-com:office:word" xmlns:w="http://schemas.openxmlformats.org/wordprocessingml/2006/main" xmlns:w14="http://schemas.microsoft.com/office/word/2010/wordml" xmlns:w15="http://schemas.microsoft.com/office/word/2012/wordml" xmlns:w16cex="http://schemas.microsoft.com/office/word/2018/wordml/cex" xmlns:w16cid="http://schemas.microsoft.com/office/word/2016/wordml/cid" xmlns:w16="http://schemas.microsoft.com/office/word/2018/wordml" xmlns:w16sdtdh="http://schemas.microsoft.com/office/word/2020/wordml/sdtdatahash" xmlns:w16se="http://schemas.microsoft.com/office/word/2015/wordml/symex" xmlns:wpg="http://schemas.microsoft.com/office/word/2010/wordprocessingGroup" xmlns:wpi="http://schemas.microsoft.com/office/word/2010/wordprocessingInk" xmlns:wne="http://schemas.microsoft.com/office/word/2006/wordml" xmlns:wps="http://schemas.microsoft.com/office/word/2010/wordprocessingShape" mc:Ignorable="w14 w15 w16se w16cid w16 w16cex w16sdtdh wp14">
+  <w:footnote w:type="separator" w:id="-1">
+    <w:p>
+      <w:r>
+        <w:separator/>
+      </w:r>
+    </w:p>
+  </w:footnote>
   <w:footnote w:type="continuationSeparator" w:id="0">
     <w:p>
       <w:r>
         <w:continuationSeparator/>
-      </w:r>
-    </w:p>
-  </w:footnote>
-  <w:footnote w:type="separator" w:id="-1">
-    <w:p>
-      <w:r>
-        <w:separator/>
       </w:r>
     </w:p>
   </w:footnote>
@@ -719,8 +564,8 @@
 </file>
 
 <file path=word/numbering.xml><?xml version="1.0" encoding="utf-8"?>
-<w:numbering xmlns:aink="http://schemas.microsoft.com/office/drawing/2016/ink" xmlns:am3d="http://schemas.microsoft.com/office/drawing/2017/model3d" xmlns:cx="http://schemas.microsoft.com/office/drawing/2014/chartex" xmlns:cx1="http://schemas.microsoft.com/office/drawing/2015/9/8/chartex" xmlns:cx2="http://schemas.microsoft.com/office/drawing/2015/10/21/chartex" xmlns:cx3="http://schemas.microsoft.com/office/drawing/2016/5/9/chartex" xmlns:cx4="http://schemas.microsoft.com/office/drawing/2016/5/10/chartex" xmlns:cx5="http://schemas.microsoft.com/office/drawing/2016/5/11/chartex" xmlns:cx6="http://schemas.microsoft.com/office/drawing/2016/5/12/chartex" xmlns:cx7="http://schemas.microsoft.com/office/drawing/2016/5/13/chartex" xmlns:cx8="http://schemas.microsoft.com/office/drawing/2016/5/14/chartex" xmlns:m="http://schemas.openxmlformats.org/officeDocument/2006/math" xmlns:mc="http://schemas.openxmlformats.org/markup-compatibility/2006" xmlns:o="urn:schemas-microsoft-com:office:office" xmlns:oel="http://schemas.microsoft.com/office/2019/extlst" xmlns:r="http://schemas.openxmlformats.org/officeDocument/2006/relationships" xmlns:v="urn:schemas-microsoft-com:vml" xmlns:w="http://schemas.openxmlformats.org/wordprocessingml/2006/main" xmlns:w10="urn:schemas-microsoft-com:office:word" xmlns:w14="http://schemas.microsoft.com/office/word/2010/wordml" xmlns:w15="http://schemas.microsoft.com/office/word/2012/wordml" xmlns:w16="http://schemas.microsoft.com/office/word/2018/wordml" xmlns:w16cex="http://schemas.microsoft.com/office/word/2018/wordml/cex" xmlns:w16cid="http://schemas.microsoft.com/office/word/2016/wordml/cid" xmlns:w16sdtdh="http://schemas.microsoft.com/office/word/2020/wordml/sdtdatahash" xmlns:w16se="http://schemas.microsoft.com/office/word/2015/wordml/symex" xmlns:wne="http://schemas.microsoft.com/office/word/2006/wordml" xmlns:wp="http://schemas.openxmlformats.org/drawingml/2006/wordprocessingDrawing" xmlns:wp14="http://schemas.microsoft.com/office/word/2010/wordprocessingDrawing" xmlns:wpc="http://schemas.microsoft.com/office/word/2010/wordprocessingCanvas" xmlns:wpg="http://schemas.microsoft.com/office/word/2010/wordprocessingGroup" xmlns:wpi="http://schemas.microsoft.com/office/word/2010/wordprocessingInk" xmlns:wps="http://schemas.microsoft.com/office/word/2010/wordprocessingShape" mc:Ignorable="w14 w15 w16se w16cid w16 w16cex w16sdtdh wp14">
-  <w:abstractNum w15:restartNumberingAfterBreak="0" w:abstractNumId="0">
+<w:numbering xmlns:wpc="http://schemas.microsoft.com/office/word/2010/wordprocessingCanvas" xmlns:cx="http://schemas.microsoft.com/office/drawing/2014/chartex" xmlns:cx1="http://schemas.microsoft.com/office/drawing/2015/9/8/chartex" xmlns:cx2="http://schemas.microsoft.com/office/drawing/2015/10/21/chartex" xmlns:cx3="http://schemas.microsoft.com/office/drawing/2016/5/9/chartex" xmlns:cx4="http://schemas.microsoft.com/office/drawing/2016/5/10/chartex" xmlns:cx5="http://schemas.microsoft.com/office/drawing/2016/5/11/chartex" xmlns:cx6="http://schemas.microsoft.com/office/drawing/2016/5/12/chartex" xmlns:cx7="http://schemas.microsoft.com/office/drawing/2016/5/13/chartex" xmlns:cx8="http://schemas.microsoft.com/office/drawing/2016/5/14/chartex" xmlns:mc="http://schemas.openxmlformats.org/markup-compatibility/2006" xmlns:aink="http://schemas.microsoft.com/office/drawing/2016/ink" xmlns:am3d="http://schemas.microsoft.com/office/drawing/2017/model3d" xmlns:o="urn:schemas-microsoft-com:office:office" xmlns:oel="http://schemas.microsoft.com/office/2019/extlst" xmlns:r="http://schemas.openxmlformats.org/officeDocument/2006/relationships" xmlns:m="http://schemas.openxmlformats.org/officeDocument/2006/math" xmlns:v="urn:schemas-microsoft-com:vml" xmlns:wp14="http://schemas.microsoft.com/office/word/2010/wordprocessingDrawing" xmlns:wp="http://schemas.openxmlformats.org/drawingml/2006/wordprocessingDrawing" xmlns:w10="urn:schemas-microsoft-com:office:word" xmlns:w="http://schemas.openxmlformats.org/wordprocessingml/2006/main" xmlns:w14="http://schemas.microsoft.com/office/word/2010/wordml" xmlns:w15="http://schemas.microsoft.com/office/word/2012/wordml" xmlns:w16cex="http://schemas.microsoft.com/office/word/2018/wordml/cex" xmlns:w16cid="http://schemas.microsoft.com/office/word/2016/wordml/cid" xmlns:w16="http://schemas.microsoft.com/office/word/2018/wordml" xmlns:w16sdtdh="http://schemas.microsoft.com/office/word/2020/wordml/sdtdatahash" xmlns:w16se="http://schemas.microsoft.com/office/word/2015/wordml/symex" xmlns:wpg="http://schemas.microsoft.com/office/word/2010/wordprocessingGroup" xmlns:wpi="http://schemas.microsoft.com/office/word/2010/wordprocessingInk" xmlns:wne="http://schemas.microsoft.com/office/word/2006/wordml" xmlns:wps="http://schemas.microsoft.com/office/word/2010/wordprocessingShape" mc:Ignorable="w14 w15 w16se w16cid w16 w16cex w16sdtdh wp14">
+  <w:abstractNum w:abstractNumId="0" w15:restartNumberingAfterBreak="0">
     <w:nsid w:val="FFFFFF7C"/>
     <w:multiLevelType w:val="singleLevel"/>
     <w:tmpl w:val="42341D2C"/>
@@ -731,13 +576,13 @@
       <w:lvlJc w:val="left"/>
       <w:pPr>
         <w:tabs>
-          <w:tab w:pos="1492" w:val="num"/>
+          <w:tab w:val="num" w:pos="1492"/>
         </w:tabs>
-        <w:ind w:hanging="360" w:left="1492"/>
+        <w:ind w:left="1492" w:hanging="360"/>
       </w:pPr>
     </w:lvl>
   </w:abstractNum>
-  <w:abstractNum w15:restartNumberingAfterBreak="0" w:abstractNumId="1">
+  <w:abstractNum w:abstractNumId="1" w15:restartNumberingAfterBreak="0">
     <w:nsid w:val="FFFFFF7D"/>
     <w:multiLevelType w:val="singleLevel"/>
     <w:tmpl w:val="83C0EBB2"/>
@@ -748,13 +593,13 @@
       <w:lvlJc w:val="left"/>
       <w:pPr>
         <w:tabs>
-          <w:tab w:pos="1209" w:val="num"/>
+          <w:tab w:val="num" w:pos="1209"/>
         </w:tabs>
-        <w:ind w:hanging="360" w:left="1209"/>
+        <w:ind w:left="1209" w:hanging="360"/>
       </w:pPr>
     </w:lvl>
   </w:abstractNum>
-  <w:abstractNum w15:restartNumberingAfterBreak="0" w:abstractNumId="2">
+  <w:abstractNum w:abstractNumId="2" w15:restartNumberingAfterBreak="0">
     <w:nsid w:val="FFFFFF7E"/>
     <w:multiLevelType w:val="singleLevel"/>
     <w:tmpl w:val="ACB060F0"/>
@@ -765,13 +610,13 @@
       <w:lvlJc w:val="left"/>
       <w:pPr>
         <w:tabs>
-          <w:tab w:pos="926" w:val="num"/>
+          <w:tab w:val="num" w:pos="926"/>
         </w:tabs>
-        <w:ind w:hanging="360" w:left="926"/>
+        <w:ind w:left="926" w:hanging="360"/>
       </w:pPr>
     </w:lvl>
   </w:abstractNum>
-  <w:abstractNum w15:restartNumberingAfterBreak="0" w:abstractNumId="3">
+  <w:abstractNum w:abstractNumId="3" w15:restartNumberingAfterBreak="0">
     <w:nsid w:val="FFFFFF7F"/>
     <w:multiLevelType w:val="singleLevel"/>
     <w:tmpl w:val="15746F52"/>
@@ -782,13 +627,13 @@
       <w:lvlJc w:val="left"/>
       <w:pPr>
         <w:tabs>
-          <w:tab w:pos="643" w:val="num"/>
+          <w:tab w:val="num" w:pos="643"/>
         </w:tabs>
-        <w:ind w:hanging="360" w:left="643"/>
+        <w:ind w:left="643" w:hanging="360"/>
       </w:pPr>
     </w:lvl>
   </w:abstractNum>
-  <w:abstractNum w15:restartNumberingAfterBreak="0" w:abstractNumId="4">
+  <w:abstractNum w:abstractNumId="4" w15:restartNumberingAfterBreak="0">
     <w:nsid w:val="FFFFFF80"/>
     <w:multiLevelType w:val="singleLevel"/>
     <w:tmpl w:val="27208218"/>
@@ -799,16 +644,16 @@
       <w:lvlJc w:val="left"/>
       <w:pPr>
         <w:tabs>
-          <w:tab w:pos="1492" w:val="num"/>
+          <w:tab w:val="num" w:pos="1492"/>
         </w:tabs>
-        <w:ind w:hanging="360" w:left="1492"/>
+        <w:ind w:left="1492" w:hanging="360"/>
       </w:pPr>
       <w:rPr>
         <w:rFonts w:ascii="Symbol" w:hAnsi="Symbol" w:hint="default"/>
       </w:rPr>
     </w:lvl>
   </w:abstractNum>
-  <w:abstractNum w15:restartNumberingAfterBreak="0" w:abstractNumId="5">
+  <w:abstractNum w:abstractNumId="5" w15:restartNumberingAfterBreak="0">
     <w:nsid w:val="FFFFFF81"/>
     <w:multiLevelType w:val="singleLevel"/>
     <w:tmpl w:val="DCDC5C50"/>
@@ -819,16 +664,16 @@
       <w:lvlJc w:val="left"/>
       <w:pPr>
         <w:tabs>
-          <w:tab w:pos="1209" w:val="num"/>
+          <w:tab w:val="num" w:pos="1209"/>
         </w:tabs>
-        <w:ind w:hanging="360" w:left="1209"/>
+        <w:ind w:left="1209" w:hanging="360"/>
       </w:pPr>
       <w:rPr>
         <w:rFonts w:ascii="Symbol" w:hAnsi="Symbol" w:hint="default"/>
       </w:rPr>
     </w:lvl>
   </w:abstractNum>
-  <w:abstractNum w15:restartNumberingAfterBreak="0" w:abstractNumId="6">
+  <w:abstractNum w:abstractNumId="6" w15:restartNumberingAfterBreak="0">
     <w:nsid w:val="FFFFFF82"/>
     <w:multiLevelType w:val="singleLevel"/>
     <w:tmpl w:val="CE0C2C48"/>
@@ -839,16 +684,16 @@
       <w:lvlJc w:val="left"/>
       <w:pPr>
         <w:tabs>
-          <w:tab w:pos="926" w:val="num"/>
+          <w:tab w:val="num" w:pos="926"/>
         </w:tabs>
-        <w:ind w:hanging="360" w:left="926"/>
+        <w:ind w:left="926" w:hanging="360"/>
       </w:pPr>
       <w:rPr>
         <w:rFonts w:ascii="Symbol" w:hAnsi="Symbol" w:hint="default"/>
       </w:rPr>
     </w:lvl>
   </w:abstractNum>
-  <w:abstractNum w15:restartNumberingAfterBreak="0" w:abstractNumId="7">
+  <w:abstractNum w:abstractNumId="7" w15:restartNumberingAfterBreak="0">
     <w:nsid w:val="FFFFFF83"/>
     <w:multiLevelType w:val="singleLevel"/>
     <w:tmpl w:val="992CA448"/>
@@ -859,16 +704,16 @@
       <w:lvlJc w:val="left"/>
       <w:pPr>
         <w:tabs>
-          <w:tab w:pos="643" w:val="num"/>
+          <w:tab w:val="num" w:pos="643"/>
         </w:tabs>
-        <w:ind w:hanging="360" w:left="643"/>
+        <w:ind w:left="643" w:hanging="360"/>
       </w:pPr>
       <w:rPr>
         <w:rFonts w:ascii="Symbol" w:hAnsi="Symbol" w:hint="default"/>
       </w:rPr>
     </w:lvl>
   </w:abstractNum>
-  <w:abstractNum w15:restartNumberingAfterBreak="0" w:abstractNumId="8">
+  <w:abstractNum w:abstractNumId="8" w15:restartNumberingAfterBreak="0">
     <w:nsid w:val="FFFFFF88"/>
     <w:multiLevelType w:val="singleLevel"/>
     <w:tmpl w:val="C9F44408"/>
@@ -879,13 +724,13 @@
       <w:lvlJc w:val="left"/>
       <w:pPr>
         <w:tabs>
-          <w:tab w:pos="360" w:val="num"/>
+          <w:tab w:val="num" w:pos="360"/>
         </w:tabs>
-        <w:ind w:hanging="360" w:left="360"/>
+        <w:ind w:left="360" w:hanging="360"/>
       </w:pPr>
     </w:lvl>
   </w:abstractNum>
-  <w:abstractNum w15:restartNumberingAfterBreak="0" w:abstractNumId="9">
+  <w:abstractNum w:abstractNumId="9" w15:restartNumberingAfterBreak="0">
     <w:nsid w:val="FFFFFF89"/>
     <w:multiLevelType w:val="singleLevel"/>
     <w:tmpl w:val="4FC83692"/>
@@ -896,16 +741,16 @@
       <w:lvlJc w:val="left"/>
       <w:pPr>
         <w:tabs>
-          <w:tab w:pos="360" w:val="num"/>
+          <w:tab w:val="num" w:pos="360"/>
         </w:tabs>
-        <w:ind w:hanging="360" w:left="360"/>
+        <w:ind w:left="360" w:hanging="360"/>
       </w:pPr>
       <w:rPr>
         <w:rFonts w:ascii="Symbol" w:hAnsi="Symbol" w:hint="default"/>
       </w:rPr>
     </w:lvl>
   </w:abstractNum>
-  <w:abstractNum w15:restartNumberingAfterBreak="0" w:abstractNumId="10">
+  <w:abstractNum w:abstractNumId="10" w15:restartNumberingAfterBreak="0">
     <w:nsid w:val="0000A990"/>
     <w:multiLevelType w:val="multilevel"/>
     <w:tmpl w:val="11704BD6"/>
@@ -914,7 +759,7 @@
       <w:lvlText w:val=" "/>
       <w:lvlJc w:val="left"/>
       <w:pPr>
-        <w:ind w:hanging="480" w:left="720"/>
+        <w:ind w:left="720" w:hanging="480"/>
       </w:pPr>
     </w:lvl>
     <w:lvl w:ilvl="1">
@@ -922,7 +767,7 @@
       <w:lvlText w:val=" "/>
       <w:lvlJc w:val="left"/>
       <w:pPr>
-        <w:ind w:hanging="480" w:left="1440"/>
+        <w:ind w:left="1440" w:hanging="480"/>
       </w:pPr>
     </w:lvl>
     <w:lvl w:ilvl="2">
@@ -930,7 +775,7 @@
       <w:lvlText w:val=" "/>
       <w:lvlJc w:val="left"/>
       <w:pPr>
-        <w:ind w:hanging="480" w:left="2160"/>
+        <w:ind w:left="2160" w:hanging="480"/>
       </w:pPr>
     </w:lvl>
     <w:lvl w:ilvl="3">
@@ -938,7 +783,7 @@
       <w:lvlText w:val=" "/>
       <w:lvlJc w:val="left"/>
       <w:pPr>
-        <w:ind w:hanging="480" w:left="2880"/>
+        <w:ind w:left="2880" w:hanging="480"/>
       </w:pPr>
     </w:lvl>
     <w:lvl w:ilvl="4">
@@ -946,7 +791,7 @@
       <w:lvlText w:val=" "/>
       <w:lvlJc w:val="left"/>
       <w:pPr>
-        <w:ind w:hanging="480" w:left="3600"/>
+        <w:ind w:left="3600" w:hanging="480"/>
       </w:pPr>
     </w:lvl>
     <w:lvl w:ilvl="5">
@@ -954,7 +799,7 @@
       <w:lvlText w:val=" "/>
       <w:lvlJc w:val="left"/>
       <w:pPr>
-        <w:ind w:hanging="480" w:left="4320"/>
+        <w:ind w:left="4320" w:hanging="480"/>
       </w:pPr>
     </w:lvl>
     <w:lvl w:ilvl="6">
@@ -962,7 +807,7 @@
       <w:lvlText w:val=" "/>
       <w:lvlJc w:val="left"/>
       <w:pPr>
-        <w:ind w:hanging="480" w:left="5040"/>
+        <w:ind w:left="5040" w:hanging="480"/>
       </w:pPr>
     </w:lvl>
     <w:lvl w:ilvl="7">
@@ -970,7 +815,7 @@
       <w:lvlText w:val=" "/>
       <w:lvlJc w:val="left"/>
       <w:pPr>
-        <w:ind w:hanging="480" w:left="5760"/>
+        <w:ind w:left="5760" w:hanging="480"/>
       </w:pPr>
     </w:lvl>
     <w:lvl w:ilvl="8">
@@ -978,11 +823,11 @@
       <w:lvlText w:val=" "/>
       <w:lvlJc w:val="left"/>
       <w:pPr>
-        <w:ind w:hanging="480" w:left="6480"/>
+        <w:ind w:left="6480" w:hanging="480"/>
       </w:pPr>
     </w:lvl>
   </w:abstractNum>
-  <w:abstractNum w15:restartNumberingAfterBreak="0" w:abstractNumId="11">
+  <w:abstractNum w:abstractNumId="11" w15:restartNumberingAfterBreak="0">
     <w:nsid w:val="170CD2DE"/>
     <w:multiLevelType w:val="multilevel"/>
     <w:tmpl w:val="A7F01700"/>
@@ -992,9 +837,9 @@
       <w:lvlJc w:val="left"/>
       <w:pPr>
         <w:tabs>
-          <w:tab w:pos="0" w:val="num"/>
+          <w:tab w:val="num" w:pos="0"/>
         </w:tabs>
-        <w:ind w:hanging="480" w:left="480"/>
+        <w:ind w:left="480" w:hanging="480"/>
       </w:pPr>
     </w:lvl>
     <w:lvl w:ilvl="1">
@@ -1003,9 +848,9 @@
       <w:lvlJc w:val="left"/>
       <w:pPr>
         <w:tabs>
-          <w:tab w:pos="720" w:val="num"/>
+          <w:tab w:val="num" w:pos="720"/>
         </w:tabs>
-        <w:ind w:hanging="480" w:left="1200"/>
+        <w:ind w:left="1200" w:hanging="480"/>
       </w:pPr>
     </w:lvl>
     <w:lvl w:ilvl="2">
@@ -1014,9 +859,9 @@
       <w:lvlJc w:val="left"/>
       <w:pPr>
         <w:tabs>
-          <w:tab w:pos="1440" w:val="num"/>
+          <w:tab w:val="num" w:pos="1440"/>
         </w:tabs>
-        <w:ind w:hanging="480" w:left="1920"/>
+        <w:ind w:left="1920" w:hanging="480"/>
       </w:pPr>
     </w:lvl>
     <w:lvl w:ilvl="3">
@@ -1025,9 +870,9 @@
       <w:lvlJc w:val="left"/>
       <w:pPr>
         <w:tabs>
-          <w:tab w:pos="2160" w:val="num"/>
+          <w:tab w:val="num" w:pos="2160"/>
         </w:tabs>
-        <w:ind w:hanging="480" w:left="2640"/>
+        <w:ind w:left="2640" w:hanging="480"/>
       </w:pPr>
     </w:lvl>
     <w:lvl w:ilvl="4">
@@ -1036,9 +881,9 @@
       <w:lvlJc w:val="left"/>
       <w:pPr>
         <w:tabs>
-          <w:tab w:pos="2880" w:val="num"/>
+          <w:tab w:val="num" w:pos="2880"/>
         </w:tabs>
-        <w:ind w:hanging="480" w:left="3360"/>
+        <w:ind w:left="3360" w:hanging="480"/>
       </w:pPr>
     </w:lvl>
     <w:lvl w:ilvl="5">
@@ -1047,9 +892,9 @@
       <w:lvlJc w:val="left"/>
       <w:pPr>
         <w:tabs>
-          <w:tab w:pos="3600" w:val="num"/>
+          <w:tab w:val="num" w:pos="3600"/>
         </w:tabs>
-        <w:ind w:hanging="480" w:left="4080"/>
+        <w:ind w:left="4080" w:hanging="480"/>
       </w:pPr>
     </w:lvl>
     <w:lvl w:ilvl="6">
@@ -1058,9 +903,9 @@
       <w:lvlJc w:val="left"/>
       <w:pPr>
         <w:tabs>
-          <w:tab w:pos="4320" w:val="num"/>
+          <w:tab w:val="num" w:pos="4320"/>
         </w:tabs>
-        <w:ind w:hanging="480" w:left="4800"/>
+        <w:ind w:left="4800" w:hanging="480"/>
       </w:pPr>
     </w:lvl>
     <w:lvl w:ilvl="7">
@@ -1069,9 +914,9 @@
       <w:lvlJc w:val="left"/>
       <w:pPr>
         <w:tabs>
-          <w:tab w:pos="5040" w:val="num"/>
+          <w:tab w:val="num" w:pos="5040"/>
         </w:tabs>
-        <w:ind w:hanging="480" w:left="5520"/>
+        <w:ind w:left="5520" w:hanging="480"/>
       </w:pPr>
     </w:lvl>
     <w:lvl w:ilvl="8">
@@ -1080,13 +925,13 @@
       <w:lvlJc w:val="left"/>
       <w:pPr>
         <w:tabs>
-          <w:tab w:pos="5760" w:val="num"/>
+          <w:tab w:val="num" w:pos="5760"/>
         </w:tabs>
-        <w:ind w:hanging="480" w:left="6240"/>
+        <w:ind w:left="6240" w:hanging="480"/>
       </w:pPr>
     </w:lvl>
   </w:abstractNum>
-  <w:abstractNum w15:restartNumberingAfterBreak="0" w:abstractNumId="12">
+  <w:abstractNum w:abstractNumId="12" w15:restartNumberingAfterBreak="0">
     <w:nsid w:val="2C1AE401"/>
     <w:multiLevelType w:val="multilevel"/>
     <w:tmpl w:val="BF2A585E"/>
@@ -1096,9 +941,9 @@
       <w:lvlJc w:val="left"/>
       <w:pPr>
         <w:tabs>
-          <w:tab w:pos="0" w:val="num"/>
+          <w:tab w:val="num" w:pos="0"/>
         </w:tabs>
-        <w:ind w:hanging="480" w:left="480"/>
+        <w:ind w:left="480" w:hanging="480"/>
       </w:pPr>
     </w:lvl>
     <w:lvl w:ilvl="1">
@@ -1107,9 +952,9 @@
       <w:lvlJc w:val="left"/>
       <w:pPr>
         <w:tabs>
-          <w:tab w:pos="720" w:val="num"/>
+          <w:tab w:val="num" w:pos="720"/>
         </w:tabs>
-        <w:ind w:hanging="480" w:left="1200"/>
+        <w:ind w:left="1200" w:hanging="480"/>
       </w:pPr>
     </w:lvl>
     <w:lvl w:ilvl="2">
@@ -1118,9 +963,9 @@
       <w:lvlJc w:val="left"/>
       <w:pPr>
         <w:tabs>
-          <w:tab w:pos="1440" w:val="num"/>
+          <w:tab w:val="num" w:pos="1440"/>
         </w:tabs>
-        <w:ind w:hanging="480" w:left="1920"/>
+        <w:ind w:left="1920" w:hanging="480"/>
       </w:pPr>
     </w:lvl>
     <w:lvl w:ilvl="3">
@@ -1129,9 +974,9 @@
       <w:lvlJc w:val="left"/>
       <w:pPr>
         <w:tabs>
-          <w:tab w:pos="2160" w:val="num"/>
+          <w:tab w:val="num" w:pos="2160"/>
         </w:tabs>
-        <w:ind w:hanging="480" w:left="2640"/>
+        <w:ind w:left="2640" w:hanging="480"/>
       </w:pPr>
     </w:lvl>
     <w:lvl w:ilvl="4">
@@ -1140,9 +985,9 @@
       <w:lvlJc w:val="left"/>
       <w:pPr>
         <w:tabs>
-          <w:tab w:pos="2880" w:val="num"/>
+          <w:tab w:val="num" w:pos="2880"/>
         </w:tabs>
-        <w:ind w:hanging="480" w:left="3360"/>
+        <w:ind w:left="3360" w:hanging="480"/>
       </w:pPr>
     </w:lvl>
     <w:lvl w:ilvl="5">
@@ -1151,9 +996,9 @@
       <w:lvlJc w:val="left"/>
       <w:pPr>
         <w:tabs>
-          <w:tab w:pos="3600" w:val="num"/>
+          <w:tab w:val="num" w:pos="3600"/>
         </w:tabs>
-        <w:ind w:hanging="480" w:left="4080"/>
+        <w:ind w:left="4080" w:hanging="480"/>
       </w:pPr>
     </w:lvl>
     <w:lvl w:ilvl="6">
@@ -1162,9 +1007,9 @@
       <w:lvlJc w:val="left"/>
       <w:pPr>
         <w:tabs>
-          <w:tab w:pos="4320" w:val="num"/>
+          <w:tab w:val="num" w:pos="4320"/>
         </w:tabs>
-        <w:ind w:hanging="480" w:left="4800"/>
+        <w:ind w:left="4800" w:hanging="480"/>
       </w:pPr>
     </w:lvl>
     <w:lvl w:ilvl="7">
@@ -1173,9 +1018,9 @@
       <w:lvlJc w:val="left"/>
       <w:pPr>
         <w:tabs>
-          <w:tab w:pos="5040" w:val="num"/>
+          <w:tab w:val="num" w:pos="5040"/>
         </w:tabs>
-        <w:ind w:hanging="480" w:left="5520"/>
+        <w:ind w:left="5520" w:hanging="480"/>
       </w:pPr>
     </w:lvl>
     <w:lvl w:ilvl="8">
@@ -1184,310 +1029,234 @@
       <w:lvlJc w:val="left"/>
       <w:pPr>
         <w:tabs>
-          <w:tab w:pos="5760" w:val="num"/>
+          <w:tab w:val="num" w:pos="5760"/>
         </w:tabs>
-        <w:ind w:hanging="480" w:left="6240"/>
+        <w:ind w:left="6240" w:hanging="480"/>
       </w:pPr>
     </w:lvl>
   </w:abstractNum>
-  <w:abstractNum w:abstractNumId="990">
-    <w:nsid w:val="A990"/>
-    <w:multiLevelType w:val="multilevel"/>
-    <w:lvl w:ilvl="0">
-      <w:numFmt w:val="bullet"/>
-      <w:lvlText w:val=" "/>
-      <w:lvlJc w:val="left"/>
-      <w:pPr>
-        <w:ind w:left="720" w:hanging="480"/>
-      </w:pPr>
-    </w:lvl>
-    <w:lvl w:ilvl="1">
-      <w:numFmt w:val="bullet"/>
-      <w:lvlText w:val=" "/>
-      <w:lvlJc w:val="left"/>
-      <w:pPr>
-        <w:ind w:left="1440" w:hanging="480"/>
-      </w:pPr>
-    </w:lvl>
-    <w:lvl w:ilvl="2">
-      <w:numFmt w:val="bullet"/>
-      <w:lvlText w:val=" "/>
-      <w:lvlJc w:val="left"/>
-      <w:pPr>
-        <w:ind w:left="2160" w:hanging="480"/>
-      </w:pPr>
-    </w:lvl>
-    <w:lvl w:ilvl="3">
-      <w:numFmt w:val="bullet"/>
-      <w:lvlText w:val=" "/>
-      <w:lvlJc w:val="left"/>
-      <w:pPr>
-        <w:ind w:left="2880" w:hanging="480"/>
-      </w:pPr>
-    </w:lvl>
-    <w:lvl w:ilvl="4">
-      <w:numFmt w:val="bullet"/>
-      <w:lvlText w:val=" "/>
-      <w:lvlJc w:val="left"/>
-      <w:pPr>
-        <w:ind w:left="3600" w:hanging="480"/>
-      </w:pPr>
-    </w:lvl>
-    <w:lvl w:ilvl="5">
-      <w:numFmt w:val="bullet"/>
-      <w:lvlText w:val=" "/>
-      <w:lvlJc w:val="left"/>
-      <w:pPr>
-        <w:ind w:left="4320" w:hanging="480"/>
-      </w:pPr>
-    </w:lvl>
-    <w:lvl w:ilvl="6">
-      <w:numFmt w:val="bullet"/>
-      <w:lvlText w:val=" "/>
-      <w:lvlJc w:val="left"/>
-      <w:pPr>
-        <w:ind w:left="5040" w:hanging="480"/>
-      </w:pPr>
-    </w:lvl>
-    <w:lvl w:ilvl="7">
-      <w:numFmt w:val="bullet"/>
-      <w:lvlText w:val=" "/>
-      <w:lvlJc w:val="left"/>
-      <w:pPr>
-        <w:ind w:left="5760" w:hanging="480"/>
-      </w:pPr>
-    </w:lvl>
-    <w:lvl w:ilvl="8">
-      <w:numFmt w:val="bullet"/>
-      <w:lvlText w:val=" "/>
-      <w:lvlJc w:val="left"/>
-      <w:pPr>
-        <w:ind w:left="6480" w:hanging="480"/>
-      </w:pPr>
-    </w:lvl>
-  </w:abstractNum>
-  <w:num w16cid:durableId="423309980" w:numId="1">
+  <w:num w:numId="1" w16cid:durableId="423309980">
     <w:abstractNumId w:val="11"/>
   </w:num>
-  <w:num w16cid:durableId="1282882070" w:numId="2">
+  <w:num w:numId="2" w16cid:durableId="1282882070">
     <w:abstractNumId w:val="11"/>
   </w:num>
-  <w:num w16cid:durableId="1172599916" w:numId="3">
+  <w:num w:numId="3" w16cid:durableId="1172599916">
     <w:abstractNumId w:val="12"/>
   </w:num>
-  <w:num w16cid:durableId="1596982598" w:numId="4">
+  <w:num w:numId="4" w16cid:durableId="1596982598">
     <w:abstractNumId w:val="0"/>
   </w:num>
-  <w:num w16cid:durableId="340819348" w:numId="5">
+  <w:num w:numId="5" w16cid:durableId="340819348">
     <w:abstractNumId w:val="1"/>
   </w:num>
-  <w:num w16cid:durableId="840313352" w:numId="6">
+  <w:num w:numId="6" w16cid:durableId="840313352">
     <w:abstractNumId w:val="2"/>
   </w:num>
-  <w:num w16cid:durableId="982465735" w:numId="7">
+  <w:num w:numId="7" w16cid:durableId="982465735">
     <w:abstractNumId w:val="3"/>
   </w:num>
-  <w:num w16cid:durableId="1976372737" w:numId="8">
+  <w:num w:numId="8" w16cid:durableId="1976372737">
     <w:abstractNumId w:val="8"/>
   </w:num>
-  <w:num w16cid:durableId="143863577" w:numId="9">
+  <w:num w:numId="9" w16cid:durableId="143863577">
     <w:abstractNumId w:val="4"/>
   </w:num>
-  <w:num w16cid:durableId="933174805" w:numId="10">
+  <w:num w:numId="10" w16cid:durableId="933174805">
     <w:abstractNumId w:val="5"/>
   </w:num>
-  <w:num w16cid:durableId="213470915" w:numId="11">
+  <w:num w:numId="11" w16cid:durableId="213470915">
     <w:abstractNumId w:val="6"/>
   </w:num>
-  <w:num w16cid:durableId="1229265008" w:numId="12">
+  <w:num w:numId="12" w16cid:durableId="1229265008">
     <w:abstractNumId w:val="7"/>
   </w:num>
-  <w:num w16cid:durableId="489179725" w:numId="13">
+  <w:num w:numId="13" w16cid:durableId="489179725">
     <w:abstractNumId w:val="9"/>
   </w:num>
-  <w:num w16cid:durableId="576476009" w:numId="14">
+  <w:num w:numId="14" w16cid:durableId="576476009">
     <w:abstractNumId w:val="12"/>
   </w:num>
-  <w:num w16cid:durableId="1146313701" w:numId="15">
+  <w:num w:numId="15" w16cid:durableId="1146313701">
     <w:abstractNumId w:val="12"/>
   </w:num>
-  <w:num w16cid:durableId="5254960" w:numId="16">
+  <w:num w:numId="16" w16cid:durableId="5254960">
     <w:abstractNumId w:val="10"/>
   </w:num>
-  <w:num w16cid:durableId="383067562" w:numId="17">
+  <w:num w:numId="17" w16cid:durableId="383067562">
     <w:abstractNumId w:val="10"/>
   </w:num>
-  <w:num w16cid:durableId="658340780" w:numId="18">
+  <w:num w:numId="18" w16cid:durableId="658340780">
     <w:abstractNumId w:val="10"/>
   </w:num>
-  <w:num w16cid:durableId="371075431" w:numId="19">
+  <w:num w:numId="19" w16cid:durableId="371075431">
     <w:abstractNumId w:val="0"/>
   </w:num>
-  <w:num w16cid:durableId="415588733" w:numId="20">
+  <w:num w:numId="20" w16cid:durableId="415588733">
     <w:abstractNumId w:val="1"/>
   </w:num>
-  <w:num w16cid:durableId="1257589673" w:numId="21">
+  <w:num w:numId="21" w16cid:durableId="1257589673">
     <w:abstractNumId w:val="2"/>
   </w:num>
-  <w:num w16cid:durableId="1897203934" w:numId="22">
+  <w:num w:numId="22" w16cid:durableId="1897203934">
     <w:abstractNumId w:val="3"/>
   </w:num>
-  <w:num w16cid:durableId="1691561453" w:numId="23">
+  <w:num w:numId="23" w16cid:durableId="1691561453">
     <w:abstractNumId w:val="8"/>
   </w:num>
-  <w:num w16cid:durableId="736362561" w:numId="24">
+  <w:num w:numId="24" w16cid:durableId="736362561">
     <w:abstractNumId w:val="4"/>
   </w:num>
-  <w:num w16cid:durableId="2135757592" w:numId="25">
+  <w:num w:numId="25" w16cid:durableId="2135757592">
     <w:abstractNumId w:val="5"/>
   </w:num>
-  <w:num w16cid:durableId="1898322515" w:numId="26">
+  <w:num w:numId="26" w16cid:durableId="1898322515">
     <w:abstractNumId w:val="6"/>
   </w:num>
-  <w:num w16cid:durableId="1128275467" w:numId="27">
+  <w:num w:numId="27" w16cid:durableId="1128275467">
     <w:abstractNumId w:val="7"/>
   </w:num>
-  <w:num w16cid:durableId="698361003" w:numId="28">
+  <w:num w:numId="28" w16cid:durableId="698361003">
     <w:abstractNumId w:val="9"/>
   </w:num>
-  <w:num w16cid:durableId="155994403" w:numId="29">
+  <w:num w:numId="29" w16cid:durableId="155994403">
     <w:abstractNumId w:val="0"/>
   </w:num>
-  <w:num w16cid:durableId="1805003360" w:numId="30">
+  <w:num w:numId="30" w16cid:durableId="1805003360">
     <w:abstractNumId w:val="1"/>
   </w:num>
-  <w:num w16cid:durableId="186254912" w:numId="31">
+  <w:num w:numId="31" w16cid:durableId="186254912">
     <w:abstractNumId w:val="2"/>
   </w:num>
-  <w:num w16cid:durableId="1214466077" w:numId="32">
+  <w:num w:numId="32" w16cid:durableId="1214466077">
     <w:abstractNumId w:val="3"/>
   </w:num>
-  <w:num w16cid:durableId="914170502" w:numId="33">
+  <w:num w:numId="33" w16cid:durableId="914170502">
     <w:abstractNumId w:val="8"/>
   </w:num>
-  <w:num w16cid:durableId="722215050" w:numId="34">
+  <w:num w:numId="34" w16cid:durableId="722215050">
     <w:abstractNumId w:val="4"/>
   </w:num>
-  <w:num w16cid:durableId="659890079" w:numId="35">
+  <w:num w:numId="35" w16cid:durableId="659890079">
     <w:abstractNumId w:val="5"/>
   </w:num>
-  <w:num w16cid:durableId="996693005" w:numId="36">
+  <w:num w:numId="36" w16cid:durableId="996693005">
     <w:abstractNumId w:val="6"/>
   </w:num>
-  <w:num w16cid:durableId="227810579" w:numId="37">
+  <w:num w:numId="37" w16cid:durableId="227810579">
     <w:abstractNumId w:val="7"/>
   </w:num>
-  <w:num w16cid:durableId="1820922315" w:numId="38">
+  <w:num w:numId="38" w16cid:durableId="1820922315">
     <w:abstractNumId w:val="9"/>
   </w:num>
-  <w:num w16cid:durableId="1860183" w:numId="39">
+  <w:num w:numId="39" w16cid:durableId="1860183">
     <w:abstractNumId w:val="0"/>
   </w:num>
-  <w:num w16cid:durableId="1595547831" w:numId="40">
+  <w:num w:numId="40" w16cid:durableId="1595547831">
     <w:abstractNumId w:val="1"/>
   </w:num>
-  <w:num w16cid:durableId="186912092" w:numId="41">
+  <w:num w:numId="41" w16cid:durableId="186912092">
     <w:abstractNumId w:val="2"/>
   </w:num>
-  <w:num w16cid:durableId="1032463224" w:numId="42">
+  <w:num w:numId="42" w16cid:durableId="1032463224">
     <w:abstractNumId w:val="3"/>
   </w:num>
-  <w:num w16cid:durableId="963657352" w:numId="43">
+  <w:num w:numId="43" w16cid:durableId="963657352">
     <w:abstractNumId w:val="8"/>
   </w:num>
-  <w:num w16cid:durableId="1453860417" w:numId="44">
+  <w:num w:numId="44" w16cid:durableId="1453860417">
     <w:abstractNumId w:val="4"/>
   </w:num>
-  <w:num w16cid:durableId="1977443015" w:numId="45">
+  <w:num w:numId="45" w16cid:durableId="1977443015">
     <w:abstractNumId w:val="5"/>
   </w:num>
-  <w:num w16cid:durableId="1364281595" w:numId="46">
+  <w:num w:numId="46" w16cid:durableId="1364281595">
     <w:abstractNumId w:val="6"/>
   </w:num>
-  <w:num w16cid:durableId="401298941" w:numId="47">
+  <w:num w:numId="47" w16cid:durableId="401298941">
     <w:abstractNumId w:val="7"/>
   </w:num>
-  <w:num w16cid:durableId="1263881607" w:numId="48">
+  <w:num w:numId="48" w16cid:durableId="1263881607">
     <w:abstractNumId w:val="9"/>
   </w:num>
-  <w:num w16cid:durableId="1427843227" w:numId="49">
+  <w:num w:numId="49" w16cid:durableId="1427843227">
     <w:abstractNumId w:val="10"/>
   </w:num>
-  <w:num w16cid:durableId="1373993187" w:numId="50">
+  <w:num w:numId="50" w16cid:durableId="1373993187">
     <w:abstractNumId w:val="0"/>
   </w:num>
-  <w:num w16cid:durableId="733771929" w:numId="51">
+  <w:num w:numId="51" w16cid:durableId="733771929">
     <w:abstractNumId w:val="1"/>
   </w:num>
-  <w:num w16cid:durableId="1209419939" w:numId="52">
+  <w:num w:numId="52" w16cid:durableId="1209419939">
     <w:abstractNumId w:val="2"/>
   </w:num>
-  <w:num w16cid:durableId="749079101" w:numId="53">
+  <w:num w:numId="53" w16cid:durableId="749079101">
     <w:abstractNumId w:val="3"/>
   </w:num>
-  <w:num w16cid:durableId="1199707935" w:numId="54">
+  <w:num w:numId="54" w16cid:durableId="1199707935">
     <w:abstractNumId w:val="8"/>
   </w:num>
-  <w:num w16cid:durableId="1665426357" w:numId="55">
+  <w:num w:numId="55" w16cid:durableId="1665426357">
     <w:abstractNumId w:val="4"/>
   </w:num>
-  <w:num w16cid:durableId="2073194729" w:numId="56">
+  <w:num w:numId="56" w16cid:durableId="2073194729">
     <w:abstractNumId w:val="5"/>
   </w:num>
-  <w:num w16cid:durableId="1343705359" w:numId="57">
+  <w:num w:numId="57" w16cid:durableId="1343705359">
     <w:abstractNumId w:val="6"/>
   </w:num>
-  <w:num w16cid:durableId="56826465" w:numId="58">
+  <w:num w:numId="58" w16cid:durableId="56826465">
     <w:abstractNumId w:val="7"/>
   </w:num>
-  <w:num w16cid:durableId="1770999733" w:numId="59">
+  <w:num w:numId="59" w16cid:durableId="1770999733">
     <w:abstractNumId w:val="9"/>
   </w:num>
-  <w:num w16cid:durableId="1379941093" w:numId="60">
+  <w:num w:numId="60" w16cid:durableId="1379941093">
     <w:abstractNumId w:val="0"/>
   </w:num>
-  <w:num w16cid:durableId="1703743376" w:numId="61">
+  <w:num w:numId="61" w16cid:durableId="1703743376">
     <w:abstractNumId w:val="1"/>
   </w:num>
-  <w:num w16cid:durableId="1086147133" w:numId="62">
+  <w:num w:numId="62" w16cid:durableId="1086147133">
     <w:abstractNumId w:val="2"/>
   </w:num>
-  <w:num w16cid:durableId="72240046" w:numId="63">
+  <w:num w:numId="63" w16cid:durableId="72240046">
     <w:abstractNumId w:val="3"/>
   </w:num>
-  <w:num w16cid:durableId="442574108" w:numId="64">
+  <w:num w:numId="64" w16cid:durableId="442574108">
     <w:abstractNumId w:val="8"/>
   </w:num>
-  <w:num w16cid:durableId="731124937" w:numId="65">
+  <w:num w:numId="65" w16cid:durableId="731124937">
     <w:abstractNumId w:val="4"/>
   </w:num>
-  <w:num w16cid:durableId="502627846" w:numId="66">
+  <w:num w:numId="66" w16cid:durableId="502627846">
     <w:abstractNumId w:val="5"/>
   </w:num>
-  <w:num w16cid:durableId="1006860732" w:numId="67">
+  <w:num w:numId="67" w16cid:durableId="1006860732">
     <w:abstractNumId w:val="6"/>
   </w:num>
-  <w:num w16cid:durableId="1767843397" w:numId="68">
+  <w:num w:numId="68" w16cid:durableId="1767843397">
     <w:abstractNumId w:val="7"/>
   </w:num>
-  <w:num w16cid:durableId="117769239" w:numId="69">
+  <w:num w:numId="69" w16cid:durableId="117769239">
     <w:abstractNumId w:val="9"/>
   </w:num>
-  <w:num w:numId="1000">
-    <w:abstractNumId w:val="990"/>
+  <w:num w:numId="70" w16cid:durableId="1107967726">
+    <w:abstractNumId w:val="10"/>
   </w:num>
 </w:numbering>
 </file>
 
 <file path=word/styles.xml><?xml version="1.0" encoding="utf-8"?>
-<w:styles xmlns:mc="http://schemas.openxmlformats.org/markup-compatibility/2006" xmlns:r="http://schemas.openxmlformats.org/officeDocument/2006/relationships" xmlns:w="http://schemas.openxmlformats.org/wordprocessingml/2006/main" xmlns:w14="http://schemas.microsoft.com/office/word/2010/wordml" xmlns:w15="http://schemas.microsoft.com/office/word/2012/wordml" xmlns:w16="http://schemas.microsoft.com/office/word/2018/wordml" xmlns:w16cex="http://schemas.microsoft.com/office/word/2018/wordml/cex" xmlns:w16cid="http://schemas.microsoft.com/office/word/2016/wordml/cid" xmlns:w16sdtdh="http://schemas.microsoft.com/office/word/2020/wordml/sdtdatahash" xmlns:w16se="http://schemas.microsoft.com/office/word/2015/wordml/symex" mc:Ignorable="w14 w15 w16se w16cid w16 w16cex w16sdtdh">
+<w:styles xmlns:mc="http://schemas.openxmlformats.org/markup-compatibility/2006" xmlns:r="http://schemas.openxmlformats.org/officeDocument/2006/relationships" xmlns:w="http://schemas.openxmlformats.org/wordprocessingml/2006/main" xmlns:w14="http://schemas.microsoft.com/office/word/2010/wordml" xmlns:w15="http://schemas.microsoft.com/office/word/2012/wordml" xmlns:w16cex="http://schemas.microsoft.com/office/word/2018/wordml/cex" xmlns:w16cid="http://schemas.microsoft.com/office/word/2016/wordml/cid" xmlns:w16="http://schemas.microsoft.com/office/word/2018/wordml" xmlns:w16sdtdh="http://schemas.microsoft.com/office/word/2020/wordml/sdtdatahash" xmlns:w16se="http://schemas.microsoft.com/office/word/2015/wordml/symex" mc:Ignorable="w14 w15 w16se w16cid w16 w16cex w16sdtdh">
   <w:docDefaults>
     <w:rPrDefault>
       <w:rPr>
-        <w:rFonts w:asciiTheme="minorHAnsi" w:cstheme="minorBidi" w:eastAsiaTheme="minorHAnsi" w:hAnsiTheme="minorHAnsi"/>
+        <w:rFonts w:asciiTheme="minorHAnsi" w:eastAsiaTheme="minorHAnsi" w:hAnsiTheme="minorHAnsi" w:cstheme="minorBidi"/>
         <w:sz w:val="24"/>
         <w:szCs w:val="24"/>
-        <w:lang w:bidi="ar-SA" w:eastAsia="en-US" w:val="en-US"/>
+        <w:lang w:val="en-US" w:eastAsia="en-US" w:bidi="ar-SA"/>
       </w:rPr>
     </w:rPrDefault>
     <w:pPrDefault>
@@ -1496,7 +1265,7 @@
       </w:pPr>
     </w:pPrDefault>
   </w:docDefaults>
-  <w:latentStyles w:count="376" w:defLockedState="0" w:defQFormat="0" w:defSemiHidden="0" w:defUIPriority="0" w:defUnhideWhenUsed="0">
+  <w:latentStyles w:defLockedState="0" w:defUIPriority="0" w:defSemiHidden="0" w:defUnhideWhenUsed="0" w:defQFormat="0" w:count="376">
     <w:lsdException w:name="heading 5" w:semiHidden="1" w:unhideWhenUsed="1"/>
     <w:lsdException w:name="index 2" w:semiHidden="1" w:unhideWhenUsed="1"/>
     <w:lsdException w:name="index 3" w:semiHidden="1" w:unhideWhenUsed="1"/>
@@ -1834,11 +1603,11 @@
     <w:lsdException w:name="Unresolved Mention" w:semiHidden="1" w:uiPriority="99" w:unhideWhenUsed="1"/>
     <w:lsdException w:name="Smart Link" w:semiHidden="1" w:uiPriority="99" w:unhideWhenUsed="1"/>
   </w:latentStyles>
-  <w:style w:default="1" w:styleId="Normal" w:type="paragraph">
+  <w:style w:type="paragraph" w:default="1" w:styleId="Normal">
     <w:name w:val="Normal"/>
     <w:qFormat/>
   </w:style>
-  <w:style w:styleId="Heading1" w:type="paragraph">
+  <w:style w:type="paragraph" w:styleId="Heading1">
     <w:name w:val="heading 1"/>
     <w:basedOn w:val="Normal"/>
     <w:next w:val="BodyText"/>
@@ -1848,19 +1617,19 @@
     <w:pPr>
       <w:keepNext/>
       <w:keepLines/>
-      <w:spacing w:after="0" w:before="480"/>
+      <w:spacing w:before="480" w:after="0"/>
       <w:outlineLvl w:val="0"/>
     </w:pPr>
     <w:rPr>
-      <w:rFonts w:ascii="Times New Roman" w:cstheme="majorBidi" w:eastAsiaTheme="majorEastAsia" w:hAnsi="Times New Roman"/>
+      <w:rFonts w:ascii="Times New Roman" w:eastAsiaTheme="majorEastAsia" w:hAnsi="Times New Roman" w:cstheme="majorBidi"/>
       <w:b/>
       <w:bCs/>
-      <w:color w:themeColor="text1" w:val="000000"/>
+      <w:color w:val="000000" w:themeColor="text1"/>
       <w:sz w:val="32"/>
       <w:szCs w:val="32"/>
     </w:rPr>
   </w:style>
-  <w:style w:styleId="Heading2" w:type="paragraph">
+  <w:style w:type="paragraph" w:styleId="Heading2">
     <w:name w:val="heading 2"/>
     <w:basedOn w:val="Normal"/>
     <w:next w:val="BodyText"/>
@@ -1871,19 +1640,19 @@
     <w:pPr>
       <w:keepNext/>
       <w:keepLines/>
-      <w:spacing w:after="0" w:before="200"/>
+      <w:spacing w:before="200" w:after="0"/>
       <w:outlineLvl w:val="1"/>
     </w:pPr>
     <w:rPr>
-      <w:rFonts w:ascii="Times New Roman" w:cstheme="majorBidi" w:eastAsiaTheme="majorEastAsia" w:hAnsi="Times New Roman"/>
+      <w:rFonts w:ascii="Times New Roman" w:eastAsiaTheme="majorEastAsia" w:hAnsi="Times New Roman" w:cstheme="majorBidi"/>
       <w:b/>
       <w:bCs/>
-      <w:color w:themeColor="text1" w:val="000000"/>
+      <w:color w:val="000000" w:themeColor="text1"/>
       <w:sz w:val="32"/>
       <w:szCs w:val="32"/>
     </w:rPr>
   </w:style>
-  <w:style w:styleId="Heading3" w:type="paragraph">
+  <w:style w:type="paragraph" w:styleId="Heading3">
     <w:name w:val="heading 3"/>
     <w:basedOn w:val="Normal"/>
     <w:next w:val="BodyText"/>
@@ -1894,19 +1663,19 @@
     <w:pPr>
       <w:keepNext/>
       <w:keepLines/>
-      <w:spacing w:after="0" w:before="200"/>
+      <w:spacing w:before="200" w:after="0"/>
       <w:outlineLvl w:val="2"/>
     </w:pPr>
     <w:rPr>
-      <w:rFonts w:ascii="Times New Roman" w:cstheme="majorBidi" w:eastAsiaTheme="majorEastAsia" w:hAnsi="Times New Roman"/>
+      <w:rFonts w:ascii="Times New Roman" w:eastAsiaTheme="majorEastAsia" w:hAnsi="Times New Roman" w:cstheme="majorBidi"/>
       <w:b/>
       <w:bCs/>
-      <w:color w:themeColor="text1" w:val="000000"/>
+      <w:color w:val="000000" w:themeColor="text1"/>
       <w:sz w:val="28"/>
       <w:szCs w:val="28"/>
     </w:rPr>
   </w:style>
-  <w:style w:styleId="Heading4" w:type="paragraph">
+  <w:style w:type="paragraph" w:styleId="Heading4">
     <w:name w:val="heading 4"/>
     <w:basedOn w:val="Normal"/>
     <w:next w:val="BodyText"/>
@@ -1917,17 +1686,17 @@
     <w:pPr>
       <w:keepNext/>
       <w:keepLines/>
-      <w:spacing w:after="0" w:before="200"/>
+      <w:spacing w:before="200" w:after="0"/>
       <w:outlineLvl w:val="3"/>
     </w:pPr>
     <w:rPr>
-      <w:rFonts w:ascii="Times New Roman" w:cstheme="majorBidi" w:eastAsiaTheme="majorEastAsia" w:hAnsi="Times New Roman"/>
+      <w:rFonts w:ascii="Times New Roman" w:eastAsiaTheme="majorEastAsia" w:hAnsi="Times New Roman" w:cstheme="majorBidi"/>
       <w:b/>
       <w:bCs/>
-      <w:color w:themeColor="text1" w:val="000000"/>
-    </w:rPr>
-  </w:style>
-  <w:style w:styleId="Heading5" w:type="paragraph">
+      <w:color w:val="000000" w:themeColor="text1"/>
+    </w:rPr>
+  </w:style>
+  <w:style w:type="paragraph" w:styleId="Heading5">
     <w:name w:val="heading 5"/>
     <w:basedOn w:val="Normal"/>
     <w:next w:val="BodyText"/>
@@ -1937,17 +1706,17 @@
     <w:pPr>
       <w:keepNext/>
       <w:keepLines/>
-      <w:spacing w:after="0" w:before="200"/>
+      <w:spacing w:before="200" w:after="0"/>
       <w:outlineLvl w:val="4"/>
     </w:pPr>
     <w:rPr>
-      <w:rFonts w:asciiTheme="majorHAnsi" w:cstheme="majorBidi" w:eastAsiaTheme="majorEastAsia" w:hAnsiTheme="majorHAnsi"/>
+      <w:rFonts w:asciiTheme="majorHAnsi" w:eastAsiaTheme="majorEastAsia" w:hAnsiTheme="majorHAnsi" w:cstheme="majorBidi"/>
       <w:i/>
       <w:iCs/>
-      <w:color w:themeColor="accent1" w:val="4F81BD"/>
-    </w:rPr>
-  </w:style>
-  <w:style w:styleId="Heading6" w:type="paragraph">
+      <w:color w:val="4F81BD" w:themeColor="accent1"/>
+    </w:rPr>
+  </w:style>
+  <w:style w:type="paragraph" w:styleId="Heading6">
     <w:name w:val="heading 6"/>
     <w:basedOn w:val="Normal"/>
     <w:next w:val="BodyText"/>
@@ -1957,15 +1726,15 @@
     <w:pPr>
       <w:keepNext/>
       <w:keepLines/>
-      <w:spacing w:after="0" w:before="200"/>
+      <w:spacing w:before="200" w:after="0"/>
       <w:outlineLvl w:val="5"/>
     </w:pPr>
     <w:rPr>
-      <w:rFonts w:asciiTheme="majorHAnsi" w:cstheme="majorBidi" w:eastAsiaTheme="majorEastAsia" w:hAnsiTheme="majorHAnsi"/>
-      <w:color w:themeColor="accent1" w:val="4F81BD"/>
-    </w:rPr>
-  </w:style>
-  <w:style w:styleId="Heading7" w:type="paragraph">
+      <w:rFonts w:asciiTheme="majorHAnsi" w:eastAsiaTheme="majorEastAsia" w:hAnsiTheme="majorHAnsi" w:cstheme="majorBidi"/>
+      <w:color w:val="4F81BD" w:themeColor="accent1"/>
+    </w:rPr>
+  </w:style>
+  <w:style w:type="paragraph" w:styleId="Heading7">
     <w:name w:val="heading 7"/>
     <w:basedOn w:val="Normal"/>
     <w:next w:val="BodyText"/>
@@ -1975,15 +1744,15 @@
     <w:pPr>
       <w:keepNext/>
       <w:keepLines/>
-      <w:spacing w:after="0" w:before="200"/>
+      <w:spacing w:before="200" w:after="0"/>
       <w:outlineLvl w:val="6"/>
     </w:pPr>
     <w:rPr>
-      <w:rFonts w:asciiTheme="majorHAnsi" w:cstheme="majorBidi" w:eastAsiaTheme="majorEastAsia" w:hAnsiTheme="majorHAnsi"/>
-      <w:color w:themeColor="accent1" w:val="4F81BD"/>
-    </w:rPr>
-  </w:style>
-  <w:style w:styleId="Heading8" w:type="paragraph">
+      <w:rFonts w:asciiTheme="majorHAnsi" w:eastAsiaTheme="majorEastAsia" w:hAnsiTheme="majorHAnsi" w:cstheme="majorBidi"/>
+      <w:color w:val="4F81BD" w:themeColor="accent1"/>
+    </w:rPr>
+  </w:style>
+  <w:style w:type="paragraph" w:styleId="Heading8">
     <w:name w:val="heading 8"/>
     <w:basedOn w:val="Normal"/>
     <w:next w:val="BodyText"/>
@@ -1993,15 +1762,15 @@
     <w:pPr>
       <w:keepNext/>
       <w:keepLines/>
-      <w:spacing w:after="0" w:before="200"/>
+      <w:spacing w:before="200" w:after="0"/>
       <w:outlineLvl w:val="7"/>
     </w:pPr>
     <w:rPr>
-      <w:rFonts w:asciiTheme="majorHAnsi" w:cstheme="majorBidi" w:eastAsiaTheme="majorEastAsia" w:hAnsiTheme="majorHAnsi"/>
-      <w:color w:themeColor="accent1" w:val="4F81BD"/>
-    </w:rPr>
-  </w:style>
-  <w:style w:styleId="Heading9" w:type="paragraph">
+      <w:rFonts w:asciiTheme="majorHAnsi" w:eastAsiaTheme="majorEastAsia" w:hAnsiTheme="majorHAnsi" w:cstheme="majorBidi"/>
+      <w:color w:val="4F81BD" w:themeColor="accent1"/>
+    </w:rPr>
+  </w:style>
+  <w:style w:type="paragraph" w:styleId="Heading9">
     <w:name w:val="heading 9"/>
     <w:basedOn w:val="Normal"/>
     <w:next w:val="BodyText"/>
@@ -2011,70 +1780,70 @@
     <w:pPr>
       <w:keepNext/>
       <w:keepLines/>
-      <w:spacing w:after="0" w:before="200"/>
+      <w:spacing w:before="200" w:after="0"/>
       <w:outlineLvl w:val="8"/>
     </w:pPr>
     <w:rPr>
-      <w:rFonts w:asciiTheme="majorHAnsi" w:cstheme="majorBidi" w:eastAsiaTheme="majorEastAsia" w:hAnsiTheme="majorHAnsi"/>
-      <w:color w:themeColor="accent1" w:val="4F81BD"/>
-    </w:rPr>
-  </w:style>
-  <w:style w:default="1" w:styleId="DefaultParagraphFont" w:type="character">
+      <w:rFonts w:asciiTheme="majorHAnsi" w:eastAsiaTheme="majorEastAsia" w:hAnsiTheme="majorHAnsi" w:cstheme="majorBidi"/>
+      <w:color w:val="4F81BD" w:themeColor="accent1"/>
+    </w:rPr>
+  </w:style>
+  <w:style w:type="character" w:default="1" w:styleId="DefaultParagraphFont">
     <w:name w:val="Default Paragraph Font"/>
     <w:uiPriority w:val="1"/>
     <w:semiHidden/>
     <w:unhideWhenUsed/>
   </w:style>
-  <w:style w:default="1" w:styleId="TableNormal" w:type="table">
+  <w:style w:type="table" w:default="1" w:styleId="TableNormal">
     <w:name w:val="Normal Table"/>
     <w:uiPriority w:val="99"/>
     <w:semiHidden/>
     <w:unhideWhenUsed/>
     <w:tblPr>
-      <w:tblInd w:type="dxa" w:w="0"/>
+      <w:tblInd w:w="0" w:type="dxa"/>
       <w:tblCellMar>
-        <w:top w:type="dxa" w:w="0"/>
-        <w:left w:type="dxa" w:w="108"/>
-        <w:bottom w:type="dxa" w:w="0"/>
-        <w:right w:type="dxa" w:w="108"/>
+        <w:top w:w="0" w:type="dxa"/>
+        <w:left w:w="108" w:type="dxa"/>
+        <w:bottom w:w="0" w:type="dxa"/>
+        <w:right w:w="108" w:type="dxa"/>
       </w:tblCellMar>
     </w:tblPr>
   </w:style>
-  <w:style w:default="1" w:styleId="NoList" w:type="numbering">
+  <w:style w:type="numbering" w:default="1" w:styleId="NoList">
     <w:name w:val="No List"/>
     <w:uiPriority w:val="99"/>
     <w:semiHidden/>
     <w:unhideWhenUsed/>
   </w:style>
-  <w:style w:styleId="BodyText" w:type="paragraph">
+  <w:style w:type="paragraph" w:styleId="BodyText">
     <w:name w:val="Body Text"/>
     <w:basedOn w:val="Normal"/>
     <w:link w:val="BodyTextChar"/>
     <w:qFormat/>
     <w:rsid w:val="001415C6"/>
     <w:pPr>
-      <w:spacing w:after="180" w:before="180"/>
+      <w:spacing w:before="180" w:after="180"/>
     </w:pPr>
     <w:rPr>
       <w:rFonts w:ascii="Times New Roman" w:hAnsi="Times New Roman"/>
     </w:rPr>
   </w:style>
-  <w:style w:customStyle="1" w:styleId="FirstParagraph" w:type="paragraph">
+  <w:style w:type="paragraph" w:customStyle="1" w:styleId="FirstParagraph">
     <w:name w:val="First Paragraph"/>
     <w:basedOn w:val="BodyText"/>
     <w:next w:val="BodyText"/>
     <w:qFormat/>
     <w:rsid w:val="00F610CE"/>
   </w:style>
-  <w:style w:customStyle="1" w:styleId="Compact" w:type="paragraph">
+  <w:style w:type="paragraph" w:customStyle="1" w:styleId="Compact">
     <w:name w:val="Compact"/>
     <w:basedOn w:val="BodyText"/>
     <w:qFormat/>
     <w:pPr>
-      <w:spacing w:after="36" w:before="36"/>
+      <w:spacing w:before="36" w:after="36"/>
     </w:pPr>
   </w:style>
-  <w:style w:styleId="Title" w:type="paragraph">
+  <w:style w:type="paragraph" w:styleId="Title">
     <w:name w:val="Title"/>
     <w:basedOn w:val="Normal"/>
     <w:next w:val="BodyText"/>
@@ -2083,19 +1852,19 @@
     <w:pPr>
       <w:keepNext/>
       <w:keepLines/>
-      <w:spacing w:after="240" w:before="480"/>
+      <w:spacing w:before="480" w:after="240"/>
       <w:jc w:val="center"/>
     </w:pPr>
     <w:rPr>
-      <w:rFonts w:ascii="Times New Roman" w:cstheme="majorBidi" w:eastAsiaTheme="majorEastAsia" w:hAnsi="Times New Roman"/>
+      <w:rFonts w:ascii="Times New Roman" w:eastAsiaTheme="majorEastAsia" w:hAnsi="Times New Roman" w:cstheme="majorBidi"/>
       <w:b/>
       <w:bCs/>
-      <w:color w:themeColor="text1" w:val="000000"/>
+      <w:color w:val="000000" w:themeColor="text1"/>
       <w:sz w:val="36"/>
       <w:szCs w:val="36"/>
     </w:rPr>
   </w:style>
-  <w:style w:styleId="Subtitle" w:type="paragraph">
+  <w:style w:type="paragraph" w:styleId="Subtitle">
     <w:name w:val="Subtitle"/>
     <w:basedOn w:val="Title"/>
     <w:next w:val="BodyText"/>
@@ -2108,7 +1877,7 @@
       <w:szCs w:val="30"/>
     </w:rPr>
   </w:style>
-  <w:style w:customStyle="1" w:styleId="Author" w:type="paragraph">
+  <w:style w:type="paragraph" w:customStyle="1" w:styleId="Author">
     <w:name w:val="Author"/>
     <w:next w:val="BodyText"/>
     <w:qFormat/>
@@ -2122,7 +1891,7 @@
       <w:rFonts w:ascii="Times New Roman" w:hAnsi="Times New Roman"/>
     </w:rPr>
   </w:style>
-  <w:style w:styleId="Date" w:type="paragraph">
+  <w:style w:type="paragraph" w:styleId="Date">
     <w:name w:val="Date"/>
     <w:next w:val="BodyText"/>
     <w:qFormat/>
@@ -2136,7 +1905,7 @@
       <w:rFonts w:ascii="Times New Roman" w:hAnsi="Times New Roman"/>
     </w:rPr>
   </w:style>
-  <w:style w:customStyle="1" w:styleId="Abstract" w:type="paragraph">
+  <w:style w:type="paragraph" w:customStyle="1" w:styleId="Abstract">
     <w:name w:val="Abstract"/>
     <w:basedOn w:val="Normal"/>
     <w:next w:val="BodyText"/>
@@ -2144,26 +1913,26 @@
     <w:pPr>
       <w:keepNext/>
       <w:keepLines/>
-      <w:spacing w:after="300" w:before="300"/>
+      <w:spacing w:before="300" w:after="300"/>
     </w:pPr>
     <w:rPr>
       <w:sz w:val="20"/>
       <w:szCs w:val="20"/>
     </w:rPr>
   </w:style>
-  <w:style w:styleId="Bibliography" w:type="paragraph">
+  <w:style w:type="paragraph" w:styleId="Bibliography">
     <w:name w:val="Bibliography"/>
     <w:basedOn w:val="Normal"/>
     <w:qFormat/>
     <w:rsid w:val="00253A3A"/>
     <w:pPr>
-      <w:ind w:hanging="227" w:left="227"/>
+      <w:ind w:left="227" w:hanging="227"/>
     </w:pPr>
     <w:rPr>
       <w:rFonts w:ascii="Times New Roman" w:hAnsi="Times New Roman"/>
     </w:rPr>
   </w:style>
-  <w:style w:styleId="BlockText" w:type="paragraph">
+  <w:style w:type="paragraph" w:styleId="BlockText">
     <w:name w:val="Block Text"/>
     <w:basedOn w:val="BodyText"/>
     <w:next w:val="BodyText"/>
@@ -2171,38 +1940,38 @@
     <w:unhideWhenUsed/>
     <w:qFormat/>
     <w:pPr>
-      <w:spacing w:after="100" w:before="100"/>
+      <w:spacing w:before="100" w:after="100"/>
     </w:pPr>
     <w:rPr>
-      <w:rFonts w:asciiTheme="majorHAnsi" w:cstheme="majorBidi" w:eastAsiaTheme="majorEastAsia" w:hAnsiTheme="majorHAnsi"/>
+      <w:rFonts w:asciiTheme="majorHAnsi" w:eastAsiaTheme="majorEastAsia" w:hAnsiTheme="majorHAnsi" w:cstheme="majorBidi"/>
       <w:bCs/>
       <w:sz w:val="20"/>
       <w:szCs w:val="20"/>
     </w:rPr>
   </w:style>
-  <w:style w:styleId="FootnoteText" w:type="paragraph">
+  <w:style w:type="paragraph" w:styleId="FootnoteText">
     <w:name w:val="footnote text"/>
     <w:basedOn w:val="Normal"/>
     <w:uiPriority w:val="9"/>
     <w:unhideWhenUsed/>
     <w:qFormat/>
   </w:style>
-  <w:style w:customStyle="1" w:styleId="Table" w:type="table">
+  <w:style w:type="table" w:customStyle="1" w:styleId="Table">
     <w:name w:val="Table"/>
     <w:semiHidden/>
     <w:unhideWhenUsed/>
     <w:qFormat/>
     <w:tblPr>
-      <w:tblInd w:type="dxa" w:w="0"/>
+      <w:tblInd w:w="0" w:type="dxa"/>
       <w:tblCellMar>
-        <w:top w:type="dxa" w:w="0"/>
-        <w:left w:type="dxa" w:w="108"/>
-        <w:bottom w:type="dxa" w:w="0"/>
-        <w:right w:type="dxa" w:w="108"/>
+        <w:top w:w="0" w:type="dxa"/>
+        <w:left w:w="108" w:type="dxa"/>
+        <w:bottom w:w="0" w:type="dxa"/>
+        <w:right w:w="108" w:type="dxa"/>
       </w:tblCellMar>
     </w:tblPr>
   </w:style>
-  <w:style w:customStyle="1" w:styleId="DefinitionTerm" w:type="paragraph">
+  <w:style w:type="paragraph" w:customStyle="1" w:styleId="DefinitionTerm">
     <w:name w:val="Definition Term"/>
     <w:basedOn w:val="Normal"/>
     <w:next w:val="Definition"/>
@@ -2215,11 +1984,11 @@
       <w:b/>
     </w:rPr>
   </w:style>
-  <w:style w:customStyle="1" w:styleId="Definition" w:type="paragraph">
+  <w:style w:type="paragraph" w:customStyle="1" w:styleId="Definition">
     <w:name w:val="Definition"/>
     <w:basedOn w:val="Normal"/>
   </w:style>
-  <w:style w:styleId="Caption" w:type="paragraph">
+  <w:style w:type="paragraph" w:styleId="Caption">
     <w:name w:val="caption"/>
     <w:basedOn w:val="Normal"/>
     <w:link w:val="CaptionChar"/>
@@ -2230,7 +1999,7 @@
       <w:i/>
     </w:rPr>
   </w:style>
-  <w:style w:customStyle="1" w:styleId="TableCaption" w:type="paragraph">
+  <w:style w:type="paragraph" w:customStyle="1" w:styleId="TableCaption">
     <w:name w:val="Table Caption"/>
     <w:basedOn w:val="Caption"/>
     <w:rsid w:val="00183ED8"/>
@@ -2242,7 +2011,7 @@
       <w:i w:val="0"/>
     </w:rPr>
   </w:style>
-  <w:style w:customStyle="1" w:styleId="ImageCaption" w:type="paragraph">
+  <w:style w:type="paragraph" w:customStyle="1" w:styleId="ImageCaption">
     <w:name w:val="Image Caption"/>
     <w:basedOn w:val="Caption"/>
     <w:rsid w:val="00BB46C2"/>
@@ -2251,23 +2020,23 @@
       <w:i w:val="0"/>
     </w:rPr>
   </w:style>
-  <w:style w:customStyle="1" w:styleId="Figure" w:type="paragraph">
+  <w:style w:type="paragraph" w:customStyle="1" w:styleId="Figure">
     <w:name w:val="Figure"/>
     <w:basedOn w:val="Normal"/>
   </w:style>
-  <w:style w:customStyle="1" w:styleId="CaptionedFigure" w:type="paragraph">
+  <w:style w:type="paragraph" w:customStyle="1" w:styleId="CaptionedFigure">
     <w:name w:val="Captioned Figure"/>
     <w:basedOn w:val="Figure"/>
     <w:pPr>
       <w:keepNext/>
     </w:pPr>
   </w:style>
-  <w:style w:customStyle="1" w:styleId="CaptionChar" w:type="character">
+  <w:style w:type="character" w:customStyle="1" w:styleId="CaptionChar">
     <w:name w:val="Caption Char"/>
     <w:basedOn w:val="DefaultParagraphFont"/>
     <w:link w:val="Caption"/>
   </w:style>
-  <w:style w:customStyle="1" w:styleId="VerbatimChar" w:type="character">
+  <w:style w:type="character" w:customStyle="1" w:styleId="VerbatimChar">
     <w:name w:val="Verbatim Char"/>
     <w:basedOn w:val="CaptionChar"/>
     <w:link w:val="SourceCode"/>
@@ -2276,24 +2045,24 @@
       <w:sz w:val="22"/>
     </w:rPr>
   </w:style>
-  <w:style w:styleId="FootnoteReference" w:type="character">
+  <w:style w:type="character" w:styleId="FootnoteReference">
     <w:name w:val="footnote reference"/>
     <w:basedOn w:val="CaptionChar"/>
     <w:rPr>
       <w:vertAlign w:val="superscript"/>
     </w:rPr>
   </w:style>
-  <w:style w:styleId="Hyperlink" w:type="character">
+  <w:style w:type="character" w:styleId="Hyperlink">
     <w:name w:val="Hyperlink"/>
     <w:basedOn w:val="CaptionChar"/>
     <w:uiPriority w:val="99"/>
     <w:rsid w:val="00F610CE"/>
     <w:rPr>
       <w:rFonts w:ascii="Times New Roman" w:hAnsi="Times New Roman"/>
-      <w:color w:themeColor="text1" w:val="000000"/>
-    </w:rPr>
-  </w:style>
-  <w:style w:styleId="TOCHeading" w:type="paragraph">
+      <w:color w:val="000000" w:themeColor="text1"/>
+    </w:rPr>
+  </w:style>
+  <w:style w:type="paragraph" w:styleId="TOCHeading">
     <w:name w:val="TOC Heading"/>
     <w:basedOn w:val="Heading1"/>
     <w:next w:val="BodyText"/>
@@ -2310,16 +2079,16 @@
       <w:bCs w:val="0"/>
     </w:rPr>
   </w:style>
-  <w:style w:customStyle="1" w:styleId="SourceCode" w:type="paragraph">
+  <w:style w:type="paragraph" w:customStyle="1" w:styleId="SourceCode">
     <w:name w:val="Source Code"/>
     <w:basedOn w:val="Normal"/>
     <w:link w:val="VerbatimChar"/>
     <w:pPr>
-      <w:shd w:color="auto" w:fill="F8F8F8" w:val="clear"/>
+      <w:shd w:val="clear" w:color="auto" w:fill="F8F8F8"/>
       <w:wordWrap w:val="0"/>
     </w:pPr>
   </w:style>
-  <w:style w:customStyle="1" w:styleId="KeywordTok" w:type="character">
+  <w:style w:type="character" w:customStyle="1" w:styleId="KeywordTok">
     <w:name w:val="KeywordTok"/>
     <w:basedOn w:val="VerbatimChar"/>
     <w:rPr>
@@ -2327,119 +2096,119 @@
       <w:b/>
       <w:color w:val="204A87"/>
       <w:sz w:val="22"/>
-      <w:shd w:color="auto" w:fill="F8F8F8" w:val="clear"/>
-    </w:rPr>
-  </w:style>
-  <w:style w:customStyle="1" w:styleId="DataTypeTok" w:type="character">
+      <w:shd w:val="clear" w:color="auto" w:fill="F8F8F8"/>
+    </w:rPr>
+  </w:style>
+  <w:style w:type="character" w:customStyle="1" w:styleId="DataTypeTok">
     <w:name w:val="DataTypeTok"/>
     <w:basedOn w:val="VerbatimChar"/>
     <w:rPr>
       <w:rFonts w:ascii="Consolas" w:hAnsi="Consolas"/>
       <w:color w:val="204A87"/>
       <w:sz w:val="22"/>
-      <w:shd w:color="auto" w:fill="F8F8F8" w:val="clear"/>
-    </w:rPr>
-  </w:style>
-  <w:style w:customStyle="1" w:styleId="DecValTok" w:type="character">
+      <w:shd w:val="clear" w:color="auto" w:fill="F8F8F8"/>
+    </w:rPr>
+  </w:style>
+  <w:style w:type="character" w:customStyle="1" w:styleId="DecValTok">
     <w:name w:val="DecValTok"/>
     <w:basedOn w:val="VerbatimChar"/>
     <w:rPr>
       <w:rFonts w:ascii="Consolas" w:hAnsi="Consolas"/>
       <w:color w:val="0000CF"/>
       <w:sz w:val="22"/>
-      <w:shd w:color="auto" w:fill="F8F8F8" w:val="clear"/>
-    </w:rPr>
-  </w:style>
-  <w:style w:customStyle="1" w:styleId="BaseNTok" w:type="character">
+      <w:shd w:val="clear" w:color="auto" w:fill="F8F8F8"/>
+    </w:rPr>
+  </w:style>
+  <w:style w:type="character" w:customStyle="1" w:styleId="BaseNTok">
     <w:name w:val="BaseNTok"/>
     <w:basedOn w:val="VerbatimChar"/>
     <w:rPr>
       <w:rFonts w:ascii="Consolas" w:hAnsi="Consolas"/>
       <w:color w:val="0000CF"/>
       <w:sz w:val="22"/>
-      <w:shd w:color="auto" w:fill="F8F8F8" w:val="clear"/>
-    </w:rPr>
-  </w:style>
-  <w:style w:customStyle="1" w:styleId="FloatTok" w:type="character">
+      <w:shd w:val="clear" w:color="auto" w:fill="F8F8F8"/>
+    </w:rPr>
+  </w:style>
+  <w:style w:type="character" w:customStyle="1" w:styleId="FloatTok">
     <w:name w:val="FloatTok"/>
     <w:basedOn w:val="VerbatimChar"/>
     <w:rPr>
       <w:rFonts w:ascii="Consolas" w:hAnsi="Consolas"/>
       <w:color w:val="0000CF"/>
       <w:sz w:val="22"/>
-      <w:shd w:color="auto" w:fill="F8F8F8" w:val="clear"/>
-    </w:rPr>
-  </w:style>
-  <w:style w:customStyle="1" w:styleId="ConstantTok" w:type="character">
+      <w:shd w:val="clear" w:color="auto" w:fill="F8F8F8"/>
+    </w:rPr>
+  </w:style>
+  <w:style w:type="character" w:customStyle="1" w:styleId="ConstantTok">
     <w:name w:val="ConstantTok"/>
     <w:basedOn w:val="VerbatimChar"/>
     <w:rPr>
       <w:rFonts w:ascii="Consolas" w:hAnsi="Consolas"/>
       <w:color w:val="000000"/>
       <w:sz w:val="22"/>
-      <w:shd w:color="auto" w:fill="F8F8F8" w:val="clear"/>
-    </w:rPr>
-  </w:style>
-  <w:style w:customStyle="1" w:styleId="CharTok" w:type="character">
+      <w:shd w:val="clear" w:color="auto" w:fill="F8F8F8"/>
+    </w:rPr>
+  </w:style>
+  <w:style w:type="character" w:customStyle="1" w:styleId="CharTok">
     <w:name w:val="CharTok"/>
     <w:basedOn w:val="VerbatimChar"/>
     <w:rPr>
       <w:rFonts w:ascii="Consolas" w:hAnsi="Consolas"/>
       <w:color w:val="4E9A06"/>
       <w:sz w:val="22"/>
-      <w:shd w:color="auto" w:fill="F8F8F8" w:val="clear"/>
-    </w:rPr>
-  </w:style>
-  <w:style w:customStyle="1" w:styleId="SpecialCharTok" w:type="character">
+      <w:shd w:val="clear" w:color="auto" w:fill="F8F8F8"/>
+    </w:rPr>
+  </w:style>
+  <w:style w:type="character" w:customStyle="1" w:styleId="SpecialCharTok">
     <w:name w:val="SpecialCharTok"/>
     <w:basedOn w:val="VerbatimChar"/>
     <w:rPr>
       <w:rFonts w:ascii="Consolas" w:hAnsi="Consolas"/>
       <w:color w:val="000000"/>
       <w:sz w:val="22"/>
-      <w:shd w:color="auto" w:fill="F8F8F8" w:val="clear"/>
-    </w:rPr>
-  </w:style>
-  <w:style w:customStyle="1" w:styleId="StringTok" w:type="character">
+      <w:shd w:val="clear" w:color="auto" w:fill="F8F8F8"/>
+    </w:rPr>
+  </w:style>
+  <w:style w:type="character" w:customStyle="1" w:styleId="StringTok">
     <w:name w:val="StringTok"/>
     <w:basedOn w:val="VerbatimChar"/>
     <w:rPr>
       <w:rFonts w:ascii="Consolas" w:hAnsi="Consolas"/>
       <w:color w:val="4E9A06"/>
       <w:sz w:val="22"/>
-      <w:shd w:color="auto" w:fill="F8F8F8" w:val="clear"/>
-    </w:rPr>
-  </w:style>
-  <w:style w:customStyle="1" w:styleId="VerbatimStringTok" w:type="character">
+      <w:shd w:val="clear" w:color="auto" w:fill="F8F8F8"/>
+    </w:rPr>
+  </w:style>
+  <w:style w:type="character" w:customStyle="1" w:styleId="VerbatimStringTok">
     <w:name w:val="VerbatimStringTok"/>
     <w:basedOn w:val="VerbatimChar"/>
     <w:rPr>
       <w:rFonts w:ascii="Consolas" w:hAnsi="Consolas"/>
       <w:color w:val="4E9A06"/>
       <w:sz w:val="22"/>
-      <w:shd w:color="auto" w:fill="F8F8F8" w:val="clear"/>
-    </w:rPr>
-  </w:style>
-  <w:style w:customStyle="1" w:styleId="SpecialStringTok" w:type="character">
+      <w:shd w:val="clear" w:color="auto" w:fill="F8F8F8"/>
+    </w:rPr>
+  </w:style>
+  <w:style w:type="character" w:customStyle="1" w:styleId="SpecialStringTok">
     <w:name w:val="SpecialStringTok"/>
     <w:basedOn w:val="VerbatimChar"/>
     <w:rPr>
       <w:rFonts w:ascii="Consolas" w:hAnsi="Consolas"/>
       <w:color w:val="4E9A06"/>
       <w:sz w:val="22"/>
-      <w:shd w:color="auto" w:fill="F8F8F8" w:val="clear"/>
-    </w:rPr>
-  </w:style>
-  <w:style w:customStyle="1" w:styleId="ImportTok" w:type="character">
+      <w:shd w:val="clear" w:color="auto" w:fill="F8F8F8"/>
+    </w:rPr>
+  </w:style>
+  <w:style w:type="character" w:customStyle="1" w:styleId="ImportTok">
     <w:name w:val="ImportTok"/>
     <w:basedOn w:val="VerbatimChar"/>
     <w:rPr>
       <w:rFonts w:ascii="Consolas" w:hAnsi="Consolas"/>
       <w:sz w:val="22"/>
-      <w:shd w:color="auto" w:fill="F8F8F8" w:val="clear"/>
-    </w:rPr>
-  </w:style>
-  <w:style w:customStyle="1" w:styleId="CommentTok" w:type="character">
+      <w:shd w:val="clear" w:color="auto" w:fill="F8F8F8"/>
+    </w:rPr>
+  </w:style>
+  <w:style w:type="character" w:customStyle="1" w:styleId="CommentTok">
     <w:name w:val="CommentTok"/>
     <w:basedOn w:val="VerbatimChar"/>
     <w:rPr>
@@ -2447,10 +2216,10 @@
       <w:i/>
       <w:color w:val="8F5902"/>
       <w:sz w:val="22"/>
-      <w:shd w:color="auto" w:fill="F8F8F8" w:val="clear"/>
-    </w:rPr>
-  </w:style>
-  <w:style w:customStyle="1" w:styleId="DocumentationTok" w:type="character">
+      <w:shd w:val="clear" w:color="auto" w:fill="F8F8F8"/>
+    </w:rPr>
+  </w:style>
+  <w:style w:type="character" w:customStyle="1" w:styleId="DocumentationTok">
     <w:name w:val="DocumentationTok"/>
     <w:basedOn w:val="VerbatimChar"/>
     <w:rPr>
@@ -2459,10 +2228,10 @@
       <w:i/>
       <w:color w:val="8F5902"/>
       <w:sz w:val="22"/>
-      <w:shd w:color="auto" w:fill="F8F8F8" w:val="clear"/>
-    </w:rPr>
-  </w:style>
-  <w:style w:customStyle="1" w:styleId="AnnotationTok" w:type="character">
+      <w:shd w:val="clear" w:color="auto" w:fill="F8F8F8"/>
+    </w:rPr>
+  </w:style>
+  <w:style w:type="character" w:customStyle="1" w:styleId="AnnotationTok">
     <w:name w:val="AnnotationTok"/>
     <w:basedOn w:val="VerbatimChar"/>
     <w:rPr>
@@ -2471,10 +2240,10 @@
       <w:i/>
       <w:color w:val="8F5902"/>
       <w:sz w:val="22"/>
-      <w:shd w:color="auto" w:fill="F8F8F8" w:val="clear"/>
-    </w:rPr>
-  </w:style>
-  <w:style w:customStyle="1" w:styleId="CommentVarTok" w:type="character">
+      <w:shd w:val="clear" w:color="auto" w:fill="F8F8F8"/>
+    </w:rPr>
+  </w:style>
+  <w:style w:type="character" w:customStyle="1" w:styleId="CommentVarTok">
     <w:name w:val="CommentVarTok"/>
     <w:basedOn w:val="VerbatimChar"/>
     <w:rPr>
@@ -2483,40 +2252,40 @@
       <w:i/>
       <w:color w:val="8F5902"/>
       <w:sz w:val="22"/>
-      <w:shd w:color="auto" w:fill="F8F8F8" w:val="clear"/>
-    </w:rPr>
-  </w:style>
-  <w:style w:customStyle="1" w:styleId="OtherTok" w:type="character">
+      <w:shd w:val="clear" w:color="auto" w:fill="F8F8F8"/>
+    </w:rPr>
+  </w:style>
+  <w:style w:type="character" w:customStyle="1" w:styleId="OtherTok">
     <w:name w:val="OtherTok"/>
     <w:basedOn w:val="VerbatimChar"/>
     <w:rPr>
       <w:rFonts w:ascii="Consolas" w:hAnsi="Consolas"/>
       <w:color w:val="8F5902"/>
       <w:sz w:val="22"/>
-      <w:shd w:color="auto" w:fill="F8F8F8" w:val="clear"/>
-    </w:rPr>
-  </w:style>
-  <w:style w:customStyle="1" w:styleId="FunctionTok" w:type="character">
+      <w:shd w:val="clear" w:color="auto" w:fill="F8F8F8"/>
+    </w:rPr>
+  </w:style>
+  <w:style w:type="character" w:customStyle="1" w:styleId="FunctionTok">
     <w:name w:val="FunctionTok"/>
     <w:basedOn w:val="VerbatimChar"/>
     <w:rPr>
       <w:rFonts w:ascii="Consolas" w:hAnsi="Consolas"/>
       <w:color w:val="000000"/>
       <w:sz w:val="22"/>
-      <w:shd w:color="auto" w:fill="F8F8F8" w:val="clear"/>
-    </w:rPr>
-  </w:style>
-  <w:style w:customStyle="1" w:styleId="VariableTok" w:type="character">
+      <w:shd w:val="clear" w:color="auto" w:fill="F8F8F8"/>
+    </w:rPr>
+  </w:style>
+  <w:style w:type="character" w:customStyle="1" w:styleId="VariableTok">
     <w:name w:val="VariableTok"/>
     <w:basedOn w:val="VerbatimChar"/>
     <w:rPr>
       <w:rFonts w:ascii="Consolas" w:hAnsi="Consolas"/>
       <w:color w:val="000000"/>
       <w:sz w:val="22"/>
-      <w:shd w:color="auto" w:fill="F8F8F8" w:val="clear"/>
-    </w:rPr>
-  </w:style>
-  <w:style w:customStyle="1" w:styleId="ControlFlowTok" w:type="character">
+      <w:shd w:val="clear" w:color="auto" w:fill="F8F8F8"/>
+    </w:rPr>
+  </w:style>
+  <w:style w:type="character" w:customStyle="1" w:styleId="ControlFlowTok">
     <w:name w:val="ControlFlowTok"/>
     <w:basedOn w:val="VerbatimChar"/>
     <w:rPr>
@@ -2524,10 +2293,10 @@
       <w:b/>
       <w:color w:val="204A87"/>
       <w:sz w:val="22"/>
-      <w:shd w:color="auto" w:fill="F8F8F8" w:val="clear"/>
-    </w:rPr>
-  </w:style>
-  <w:style w:customStyle="1" w:styleId="OperatorTok" w:type="character">
+      <w:shd w:val="clear" w:color="auto" w:fill="F8F8F8"/>
+    </w:rPr>
+  </w:style>
+  <w:style w:type="character" w:customStyle="1" w:styleId="OperatorTok">
     <w:name w:val="OperatorTok"/>
     <w:basedOn w:val="VerbatimChar"/>
     <w:rPr>
@@ -2535,28 +2304,28 @@
       <w:b/>
       <w:color w:val="CE5C00"/>
       <w:sz w:val="22"/>
-      <w:shd w:color="auto" w:fill="F8F8F8" w:val="clear"/>
-    </w:rPr>
-  </w:style>
-  <w:style w:customStyle="1" w:styleId="BuiltInTok" w:type="character">
+      <w:shd w:val="clear" w:color="auto" w:fill="F8F8F8"/>
+    </w:rPr>
+  </w:style>
+  <w:style w:type="character" w:customStyle="1" w:styleId="BuiltInTok">
     <w:name w:val="BuiltInTok"/>
     <w:basedOn w:val="VerbatimChar"/>
     <w:rPr>
       <w:rFonts w:ascii="Consolas" w:hAnsi="Consolas"/>
       <w:sz w:val="22"/>
-      <w:shd w:color="auto" w:fill="F8F8F8" w:val="clear"/>
-    </w:rPr>
-  </w:style>
-  <w:style w:customStyle="1" w:styleId="ExtensionTok" w:type="character">
+      <w:shd w:val="clear" w:color="auto" w:fill="F8F8F8"/>
+    </w:rPr>
+  </w:style>
+  <w:style w:type="character" w:customStyle="1" w:styleId="ExtensionTok">
     <w:name w:val="ExtensionTok"/>
     <w:basedOn w:val="VerbatimChar"/>
     <w:rPr>
       <w:rFonts w:ascii="Consolas" w:hAnsi="Consolas"/>
       <w:sz w:val="22"/>
-      <w:shd w:color="auto" w:fill="F8F8F8" w:val="clear"/>
-    </w:rPr>
-  </w:style>
-  <w:style w:customStyle="1" w:styleId="PreprocessorTok" w:type="character">
+      <w:shd w:val="clear" w:color="auto" w:fill="F8F8F8"/>
+    </w:rPr>
+  </w:style>
+  <w:style w:type="character" w:customStyle="1" w:styleId="PreprocessorTok">
     <w:name w:val="PreprocessorTok"/>
     <w:basedOn w:val="VerbatimChar"/>
     <w:rPr>
@@ -2564,29 +2333,29 @@
       <w:i/>
       <w:color w:val="8F5902"/>
       <w:sz w:val="22"/>
-      <w:shd w:color="auto" w:fill="F8F8F8" w:val="clear"/>
-    </w:rPr>
-  </w:style>
-  <w:style w:customStyle="1" w:styleId="AttributeTok" w:type="character">
+      <w:shd w:val="clear" w:color="auto" w:fill="F8F8F8"/>
+    </w:rPr>
+  </w:style>
+  <w:style w:type="character" w:customStyle="1" w:styleId="AttributeTok">
     <w:name w:val="AttributeTok"/>
     <w:basedOn w:val="VerbatimChar"/>
     <w:rPr>
       <w:rFonts w:ascii="Consolas" w:hAnsi="Consolas"/>
       <w:color w:val="C4A000"/>
       <w:sz w:val="22"/>
-      <w:shd w:color="auto" w:fill="F8F8F8" w:val="clear"/>
-    </w:rPr>
-  </w:style>
-  <w:style w:customStyle="1" w:styleId="RegionMarkerTok" w:type="character">
+      <w:shd w:val="clear" w:color="auto" w:fill="F8F8F8"/>
+    </w:rPr>
+  </w:style>
+  <w:style w:type="character" w:customStyle="1" w:styleId="RegionMarkerTok">
     <w:name w:val="RegionMarkerTok"/>
     <w:basedOn w:val="VerbatimChar"/>
     <w:rPr>
       <w:rFonts w:ascii="Consolas" w:hAnsi="Consolas"/>
       <w:sz w:val="22"/>
-      <w:shd w:color="auto" w:fill="F8F8F8" w:val="clear"/>
-    </w:rPr>
-  </w:style>
-  <w:style w:customStyle="1" w:styleId="InformationTok" w:type="character">
+      <w:shd w:val="clear" w:color="auto" w:fill="F8F8F8"/>
+    </w:rPr>
+  </w:style>
+  <w:style w:type="character" w:customStyle="1" w:styleId="InformationTok">
     <w:name w:val="InformationTok"/>
     <w:basedOn w:val="VerbatimChar"/>
     <w:rPr>
@@ -2595,10 +2364,10 @@
       <w:i/>
       <w:color w:val="8F5902"/>
       <w:sz w:val="22"/>
-      <w:shd w:color="auto" w:fill="F8F8F8" w:val="clear"/>
-    </w:rPr>
-  </w:style>
-  <w:style w:customStyle="1" w:styleId="WarningTok" w:type="character">
+      <w:shd w:val="clear" w:color="auto" w:fill="F8F8F8"/>
+    </w:rPr>
+  </w:style>
+  <w:style w:type="character" w:customStyle="1" w:styleId="WarningTok">
     <w:name w:val="WarningTok"/>
     <w:basedOn w:val="VerbatimChar"/>
     <w:rPr>
@@ -2607,20 +2376,20 @@
       <w:i/>
       <w:color w:val="8F5902"/>
       <w:sz w:val="22"/>
-      <w:shd w:color="auto" w:fill="F8F8F8" w:val="clear"/>
-    </w:rPr>
-  </w:style>
-  <w:style w:customStyle="1" w:styleId="AlertTok" w:type="character">
+      <w:shd w:val="clear" w:color="auto" w:fill="F8F8F8"/>
+    </w:rPr>
+  </w:style>
+  <w:style w:type="character" w:customStyle="1" w:styleId="AlertTok">
     <w:name w:val="AlertTok"/>
     <w:basedOn w:val="VerbatimChar"/>
     <w:rPr>
       <w:rFonts w:ascii="Consolas" w:hAnsi="Consolas"/>
       <w:color w:val="EF2929"/>
       <w:sz w:val="22"/>
-      <w:shd w:color="auto" w:fill="F8F8F8" w:val="clear"/>
-    </w:rPr>
-  </w:style>
-  <w:style w:customStyle="1" w:styleId="ErrorTok" w:type="character">
+      <w:shd w:val="clear" w:color="auto" w:fill="F8F8F8"/>
+    </w:rPr>
+  </w:style>
+  <w:style w:type="character" w:customStyle="1" w:styleId="ErrorTok">
     <w:name w:val="ErrorTok"/>
     <w:basedOn w:val="VerbatimChar"/>
     <w:rPr>
@@ -2628,19 +2397,19 @@
       <w:b/>
       <w:color w:val="A40000"/>
       <w:sz w:val="22"/>
-      <w:shd w:color="auto" w:fill="F8F8F8" w:val="clear"/>
-    </w:rPr>
-  </w:style>
-  <w:style w:customStyle="1" w:styleId="NormalTok" w:type="character">
+      <w:shd w:val="clear" w:color="auto" w:fill="F8F8F8"/>
+    </w:rPr>
+  </w:style>
+  <w:style w:type="character" w:customStyle="1" w:styleId="NormalTok">
     <w:name w:val="NormalTok"/>
     <w:basedOn w:val="VerbatimChar"/>
     <w:rPr>
       <w:rFonts w:ascii="Consolas" w:hAnsi="Consolas"/>
       <w:sz w:val="22"/>
-      <w:shd w:color="auto" w:fill="F8F8F8" w:val="clear"/>
-    </w:rPr>
-  </w:style>
-  <w:style w:styleId="TOC2" w:type="paragraph">
+      <w:shd w:val="clear" w:color="auto" w:fill="F8F8F8"/>
+    </w:rPr>
+  </w:style>
+  <w:style w:type="paragraph" w:styleId="TOC2">
     <w:name w:val="toc 2"/>
     <w:basedOn w:val="Normal"/>
     <w:next w:val="Normal"/>
@@ -2653,7 +2422,7 @@
       <w:ind w:left="240"/>
     </w:pPr>
   </w:style>
-  <w:style w:styleId="TOC3" w:type="paragraph">
+  <w:style w:type="paragraph" w:styleId="TOC3">
     <w:name w:val="toc 3"/>
     <w:basedOn w:val="Normal"/>
     <w:next w:val="Normal"/>
@@ -2666,7 +2435,7 @@
       <w:ind w:left="480"/>
     </w:pPr>
   </w:style>
-  <w:style w:customStyle="1" w:styleId="BodyTextChar" w:type="character">
+  <w:style w:type="character" w:customStyle="1" w:styleId="BodyTextChar">
     <w:name w:val="Body Text Char"/>
     <w:basedOn w:val="DefaultParagraphFont"/>
     <w:link w:val="BodyText"/>
@@ -2674,6 +2443,13 @@
     <w:rPr>
       <w:rFonts w:ascii="Times New Roman" w:hAnsi="Times New Roman"/>
     </w:rPr>
+  </w:style>
+  <w:style w:type="character" w:styleId="LineNumber">
+    <w:name w:val="line number"/>
+    <w:basedOn w:val="DefaultParagraphFont"/>
+    <w:semiHidden/>
+    <w:unhideWhenUsed/>
+    <w:rsid w:val="006A2A8B"/>
   </w:style>
 </w:styles>
 </file>

</xml_diff>